<commit_message>
Finished test results and analysis
</commit_message>
<xml_diff>
--- a/Management/Sprint Docs/Sprint 3/Sprint 3 output.docx
+++ b/Management/Sprint Docs/Sprint 3/Sprint 3 output.docx
@@ -1,6 +1,6 @@
 
 <file path=word/document.xml><?xml version="1.0" encoding="utf-8"?>
-<w:document xmlns:wpc="http://schemas.microsoft.com/office/word/2010/wordprocessingCanvas" xmlns:mc="http://schemas.openxmlformats.org/markup-compatibility/2006" xmlns:o="urn:schemas-microsoft-com:office:office" xmlns:r="http://schemas.openxmlformats.org/officeDocument/2006/relationships" xmlns:m="http://schemas.openxmlformats.org/officeDocument/2006/math" xmlns:v="urn:schemas-microsoft-com:vml" xmlns:wp14="http://schemas.microsoft.com/office/word/2010/wordprocessingDrawing" xmlns:wp="http://schemas.openxmlformats.org/drawingml/2006/wordprocessingDrawing" xmlns:w10="urn:schemas-microsoft-com:office:word" xmlns:w="http://schemas.openxmlformats.org/wordprocessingml/2006/main" xmlns:w14="http://schemas.microsoft.com/office/word/2010/wordml" xmlns:w15="http://schemas.microsoft.com/office/word/2012/wordml" xmlns:wpg="http://schemas.microsoft.com/office/word/2010/wordprocessingGroup" xmlns:wpi="http://schemas.microsoft.com/office/word/2010/wordprocessingInk" xmlns:wne="http://schemas.microsoft.com/office/word/2006/wordml" xmlns:wps="http://schemas.microsoft.com/office/word/2010/wordprocessingShape" mc:Ignorable="w14 w15 wp14">
+<w:document xmlns:wpc="http://schemas.microsoft.com/office/word/2010/wordprocessingCanvas" xmlns:mo="http://schemas.microsoft.com/office/mac/office/2008/main" xmlns:mc="http://schemas.openxmlformats.org/markup-compatibility/2006" xmlns:mv="urn:schemas-microsoft-com:mac:vml" xmlns:o="urn:schemas-microsoft-com:office:office" xmlns:r="http://schemas.openxmlformats.org/officeDocument/2006/relationships" xmlns:m="http://schemas.openxmlformats.org/officeDocument/2006/math" xmlns:v="urn:schemas-microsoft-com:vml" xmlns:wp14="http://schemas.microsoft.com/office/word/2010/wordprocessingDrawing" xmlns:wp="http://schemas.openxmlformats.org/drawingml/2006/wordprocessingDrawing" xmlns:w10="urn:schemas-microsoft-com:office:word" xmlns:w="http://schemas.openxmlformats.org/wordprocessingml/2006/main" xmlns:w14="http://schemas.microsoft.com/office/word/2010/wordml" xmlns:wpg="http://schemas.microsoft.com/office/word/2010/wordprocessingGroup" xmlns:wpi="http://schemas.microsoft.com/office/word/2010/wordprocessingInk" xmlns:wne="http://schemas.microsoft.com/office/word/2006/wordml" xmlns:wps="http://schemas.microsoft.com/office/word/2010/wordprocessingShape" mc:Ignorable="w14 wp14">
   <w:body>
     <w:p>
       <w:pPr>
@@ -78,13 +78,22 @@
         </w:rPr>
       </w:pPr>
       <w:r>
-        <w:t xml:space="preserve">Task 1: Testing graph colors/ and suggested concrete temp for low/medium risk - </w:t>
-      </w:r>
-      <w:r>
-        <w:rPr>
-          <w:b/>
-        </w:rPr>
-        <w:t xml:space="preserve"> Completed</w:t>
+        <w:t xml:space="preserve">Task 1: </w:t>
+      </w:r>
+      <w:r>
+        <w:t>Black box</w:t>
+      </w:r>
+      <w:r>
+        <w:t xml:space="preserve"> and Unit</w:t>
+      </w:r>
+      <w:r>
+        <w:t xml:space="preserve"> </w:t>
+      </w:r>
+      <w:r>
+        <w:t>Testing graph colors/ and suggested conc</w:t>
+      </w:r>
+      <w:r>
+        <w:t>rete temp for low/medium risk</w:t>
       </w:r>
     </w:p>
     <w:p>
@@ -94,6 +103,390 @@
           <w:ilvl w:val="1"/>
           <w:numId w:val="12"/>
         </w:numPr>
+      </w:pPr>
+      <w:r>
+        <w:t>Test Cases</w:t>
+      </w:r>
+    </w:p>
+    <w:p>
+      <w:pPr>
+        <w:pStyle w:val="NoSpacing"/>
+        <w:numPr>
+          <w:ilvl w:val="2"/>
+          <w:numId w:val="12"/>
+        </w:numPr>
+      </w:pPr>
+      <w:r>
+        <w:t>Points in red, yellow, green</w:t>
+      </w:r>
+    </w:p>
+    <w:p>
+      <w:pPr>
+        <w:pStyle w:val="NoSpacing"/>
+        <w:numPr>
+          <w:ilvl w:val="3"/>
+          <w:numId w:val="12"/>
+        </w:numPr>
+      </w:pPr>
+      <w:r>
+        <w:t>Expected Result:</w:t>
+      </w:r>
+    </w:p>
+    <w:p>
+      <w:pPr>
+        <w:pStyle w:val="NoSpacing"/>
+        <w:numPr>
+          <w:ilvl w:val="4"/>
+          <w:numId w:val="12"/>
+        </w:numPr>
+      </w:pPr>
+      <w:r>
+        <w:t>Red &gt; .2</w:t>
+      </w:r>
+    </w:p>
+    <w:p>
+      <w:pPr>
+        <w:pStyle w:val="NoSpacing"/>
+        <w:numPr>
+          <w:ilvl w:val="4"/>
+          <w:numId w:val="12"/>
+        </w:numPr>
+      </w:pPr>
+      <w:r>
+        <w:t>.2 &gt;= Yellow &gt; .15</w:t>
+      </w:r>
+    </w:p>
+    <w:p>
+      <w:pPr>
+        <w:pStyle w:val="NoSpacing"/>
+        <w:numPr>
+          <w:ilvl w:val="4"/>
+          <w:numId w:val="12"/>
+        </w:numPr>
+      </w:pPr>
+      <w:r>
+        <w:t>Green &lt; = .15</w:t>
+      </w:r>
+    </w:p>
+    <w:p>
+      <w:pPr>
+        <w:pStyle w:val="NoSpacing"/>
+        <w:numPr>
+          <w:ilvl w:val="4"/>
+          <w:numId w:val="12"/>
+        </w:numPr>
+      </w:pPr>
+      <w:r>
+        <w:t>Tooltip border corresponds with color</w:t>
+      </w:r>
+    </w:p>
+    <w:p>
+      <w:pPr>
+        <w:pStyle w:val="NoSpacing"/>
+        <w:numPr>
+          <w:ilvl w:val="4"/>
+          <w:numId w:val="12"/>
+        </w:numPr>
+      </w:pPr>
+      <w:r>
+        <w:t xml:space="preserve">Red data section has suggest </w:t>
+      </w:r>
+      <w:proofErr w:type="spellStart"/>
+      <w:r>
+        <w:t>conc</w:t>
+      </w:r>
+      <w:proofErr w:type="spellEnd"/>
+      <w:r>
+        <w:t xml:space="preserve"> temp for low and moderate risk</w:t>
+      </w:r>
+    </w:p>
+    <w:p>
+      <w:pPr>
+        <w:pStyle w:val="NoSpacing"/>
+        <w:numPr>
+          <w:ilvl w:val="4"/>
+          <w:numId w:val="12"/>
+        </w:numPr>
+      </w:pPr>
+      <w:r>
+        <w:t xml:space="preserve">Yellow data section has suggest </w:t>
+      </w:r>
+      <w:proofErr w:type="spellStart"/>
+      <w:r>
+        <w:t>conc</w:t>
+      </w:r>
+      <w:proofErr w:type="spellEnd"/>
+      <w:r>
+        <w:t xml:space="preserve"> temp for low risk </w:t>
+      </w:r>
+    </w:p>
+    <w:p>
+      <w:pPr>
+        <w:pStyle w:val="NoSpacing"/>
+        <w:numPr>
+          <w:ilvl w:val="3"/>
+          <w:numId w:val="12"/>
+        </w:numPr>
+      </w:pPr>
+      <w:r>
+        <w:t xml:space="preserve">Found issue: When page is resized or moved the points can change color. Did not fix. </w:t>
+      </w:r>
+      <w:r>
+        <w:rPr>
+          <w:b/>
+        </w:rPr>
+        <w:t>Add to next sprint</w:t>
+      </w:r>
+    </w:p>
+    <w:p>
+      <w:pPr>
+        <w:pStyle w:val="NoSpacing"/>
+        <w:numPr>
+          <w:ilvl w:val="3"/>
+          <w:numId w:val="12"/>
+        </w:numPr>
+      </w:pPr>
+      <w:r>
+        <w:t xml:space="preserve">Found issue: </w:t>
+      </w:r>
+      <w:bookmarkStart w:id="0" w:name="_GoBack"/>
+      <w:r>
+        <w:t>Plot Band titles show up when not needed</w:t>
+      </w:r>
+      <w:bookmarkEnd w:id="0"/>
+      <w:r>
+        <w:t xml:space="preserve">. Not fixed. </w:t>
+      </w:r>
+      <w:r>
+        <w:rPr>
+          <w:b/>
+        </w:rPr>
+        <w:t>Add to next sprint</w:t>
+      </w:r>
+    </w:p>
+    <w:p>
+      <w:pPr>
+        <w:pStyle w:val="NoSpacing"/>
+        <w:numPr>
+          <w:ilvl w:val="2"/>
+          <w:numId w:val="12"/>
+        </w:numPr>
+      </w:pPr>
+      <w:r>
+        <w:t>Changing concrete temp (Changing colors ex: red data section -&gt; yellow)</w:t>
+      </w:r>
+    </w:p>
+    <w:p>
+      <w:pPr>
+        <w:pStyle w:val="NoSpacing"/>
+        <w:numPr>
+          <w:ilvl w:val="3"/>
+          <w:numId w:val="12"/>
+        </w:numPr>
+      </w:pPr>
+      <w:r>
+        <w:t>Expected results</w:t>
+      </w:r>
+    </w:p>
+    <w:p>
+      <w:pPr>
+        <w:pStyle w:val="NoSpacing"/>
+        <w:numPr>
+          <w:ilvl w:val="4"/>
+          <w:numId w:val="12"/>
+        </w:numPr>
+      </w:pPr>
+      <w:r>
+        <w:t>Colors correspond</w:t>
+      </w:r>
+    </w:p>
+    <w:p>
+      <w:pPr>
+        <w:pStyle w:val="NoSpacing"/>
+        <w:numPr>
+          <w:ilvl w:val="3"/>
+          <w:numId w:val="12"/>
+        </w:numPr>
+      </w:pPr>
+      <w:r>
+        <w:t>Found issue: After concrete temp was changed the color of the points would change. Issue was resolved</w:t>
+      </w:r>
+    </w:p>
+    <w:p>
+      <w:pPr>
+        <w:pStyle w:val="NoSpacing"/>
+        <w:numPr>
+          <w:ilvl w:val="3"/>
+          <w:numId w:val="12"/>
+        </w:numPr>
+        <w:rPr>
+          <w:b/>
+        </w:rPr>
+      </w:pPr>
+      <w:r>
+        <w:rPr>
+          <w:b/>
+        </w:rPr>
+        <w:t>Completed</w:t>
+      </w:r>
+    </w:p>
+    <w:p>
+      <w:pPr>
+        <w:pStyle w:val="NoSpacing"/>
+        <w:numPr>
+          <w:ilvl w:val="2"/>
+          <w:numId w:val="12"/>
+        </w:numPr>
+      </w:pPr>
+      <w:r>
+        <w:t xml:space="preserve">Unit testing suggested </w:t>
+      </w:r>
+      <w:proofErr w:type="spellStart"/>
+      <w:r>
+        <w:t>conc</w:t>
+      </w:r>
+      <w:proofErr w:type="spellEnd"/>
+      <w:r>
+        <w:t xml:space="preserve"> temp</w:t>
+      </w:r>
+    </w:p>
+    <w:p>
+      <w:pPr>
+        <w:pStyle w:val="NoSpacing"/>
+        <w:numPr>
+          <w:ilvl w:val="3"/>
+          <w:numId w:val="12"/>
+        </w:numPr>
+      </w:pPr>
+      <w:r>
+        <w:t>Expected result</w:t>
+      </w:r>
+    </w:p>
+    <w:p>
+      <w:pPr>
+        <w:pStyle w:val="NoSpacing"/>
+        <w:numPr>
+          <w:ilvl w:val="4"/>
+          <w:numId w:val="12"/>
+        </w:numPr>
+      </w:pPr>
+      <w:r>
+        <w:t xml:space="preserve">Changing to the suggested </w:t>
+      </w:r>
+      <w:proofErr w:type="spellStart"/>
+      <w:r>
+        <w:t>conc</w:t>
+      </w:r>
+      <w:proofErr w:type="spellEnd"/>
+      <w:r>
+        <w:t xml:space="preserve"> temp would put it in the correct section on the graph</w:t>
+      </w:r>
+    </w:p>
+    <w:p>
+      <w:pPr>
+        <w:pStyle w:val="NoSpacing"/>
+        <w:numPr>
+          <w:ilvl w:val="3"/>
+          <w:numId w:val="12"/>
+        </w:numPr>
+      </w:pPr>
+      <w:r>
+        <w:t>Found issue: Due to rounding this can be a little off. Client did not care, doesn’t want too many decimal places. Issue was resolved</w:t>
+      </w:r>
+    </w:p>
+    <w:p>
+      <w:pPr>
+        <w:pStyle w:val="NoSpacing"/>
+        <w:numPr>
+          <w:ilvl w:val="3"/>
+          <w:numId w:val="12"/>
+        </w:numPr>
+        <w:rPr>
+          <w:b/>
+        </w:rPr>
+      </w:pPr>
+      <w:r>
+        <w:rPr>
+          <w:b/>
+        </w:rPr>
+        <w:t>Completed</w:t>
+      </w:r>
+    </w:p>
+    <w:p>
+      <w:pPr>
+        <w:pStyle w:val="NoSpacing"/>
+        <w:numPr>
+          <w:ilvl w:val="2"/>
+          <w:numId w:val="12"/>
+        </w:numPr>
+        <w:rPr>
+          <w:b/>
+        </w:rPr>
+      </w:pPr>
+      <w:r>
+        <w:t>Black box testing metric/standard labels</w:t>
+      </w:r>
+    </w:p>
+    <w:p>
+      <w:pPr>
+        <w:pStyle w:val="NoSpacing"/>
+        <w:numPr>
+          <w:ilvl w:val="3"/>
+          <w:numId w:val="12"/>
+        </w:numPr>
+        <w:rPr>
+          <w:b/>
+        </w:rPr>
+      </w:pPr>
+      <w:r>
+        <w:t>Expected Results:</w:t>
+      </w:r>
+    </w:p>
+    <w:p>
+      <w:pPr>
+        <w:pStyle w:val="NoSpacing"/>
+        <w:numPr>
+          <w:ilvl w:val="4"/>
+          <w:numId w:val="12"/>
+        </w:numPr>
+        <w:rPr>
+          <w:b/>
+        </w:rPr>
+      </w:pPr>
+      <w:r>
+        <w:t xml:space="preserve">Correct labels appear when either in metric/standard </w:t>
+      </w:r>
+    </w:p>
+    <w:p>
+      <w:pPr>
+        <w:pStyle w:val="NoSpacing"/>
+        <w:numPr>
+          <w:ilvl w:val="3"/>
+          <w:numId w:val="12"/>
+        </w:numPr>
+        <w:rPr>
+          <w:b/>
+        </w:rPr>
+      </w:pPr>
+      <w:r>
+        <w:rPr>
+          <w:b/>
+        </w:rPr>
+        <w:t>Completed</w:t>
+      </w:r>
+    </w:p>
+    <w:p>
+      <w:pPr>
+        <w:pStyle w:val="NoSpacing"/>
+      </w:pPr>
+    </w:p>
+    <w:p>
+      <w:pPr>
+        <w:pStyle w:val="NoSpacing"/>
+        <w:numPr>
+          <w:ilvl w:val="1"/>
+          <w:numId w:val="12"/>
+        </w:numPr>
         <w:rPr>
           <w:b/>
         </w:rPr>
@@ -156,7 +549,13 @@
         <w:rPr>
           <w:b/>
         </w:rPr>
-        <w:t xml:space="preserve"> Completed</w:t>
+        <w:t xml:space="preserve"> </w:t>
+      </w:r>
+      <w:r>
+        <w:rPr>
+          <w:b/>
+        </w:rPr>
+        <w:t>Incomplete</w:t>
       </w:r>
     </w:p>
     <w:p>
@@ -170,10 +569,8 @@
           <w:b/>
         </w:rPr>
       </w:pPr>
-      <w:bookmarkStart w:id="0" w:name="_GoBack"/>
-      <w:bookmarkEnd w:id="0"/>
-      <w:r>
-        <w:t>The new boundary is in place and prevents non-logical temps from being entered</w:t>
+      <w:r>
+        <w:t>This was not done because the boundary will most likely change. Add to backlog.</w:t>
       </w:r>
     </w:p>
     <w:p>
@@ -227,6 +624,7 @@
         </w:rPr>
       </w:pPr>
       <w:r>
+        <w:lastRenderedPageBreak/>
         <w:t xml:space="preserve">Task 5: Secure passwords – </w:t>
       </w:r>
       <w:r>
@@ -254,6 +652,47 @@
     <w:p>
       <w:pPr>
         <w:pStyle w:val="NoSpacing"/>
+        <w:numPr>
+          <w:ilvl w:val="0"/>
+          <w:numId w:val="13"/>
+        </w:numPr>
+      </w:pPr>
+      <w:r>
+        <w:t xml:space="preserve">Anomalies </w:t>
+      </w:r>
+    </w:p>
+    <w:p>
+      <w:pPr>
+        <w:pStyle w:val="NoSpacing"/>
+        <w:numPr>
+          <w:ilvl w:val="1"/>
+          <w:numId w:val="13"/>
+        </w:numPr>
+        <w:rPr>
+          <w:b/>
+        </w:rPr>
+      </w:pPr>
+      <w:r>
+        <w:t xml:space="preserve">Times are wrong we never accounted for different time zones. Time zones need to </w:t>
+      </w:r>
+      <w:proofErr w:type="gramStart"/>
+      <w:r>
+        <w:t>added</w:t>
+      </w:r>
+      <w:proofErr w:type="gramEnd"/>
+      <w:r>
+        <w:t xml:space="preserve"> for local time of zip code. </w:t>
+      </w:r>
+      <w:r>
+        <w:rPr>
+          <w:b/>
+        </w:rPr>
+        <w:t>Add to next sprint</w:t>
+      </w:r>
+    </w:p>
+    <w:p>
+      <w:pPr>
+        <w:pStyle w:val="NoSpacing"/>
         <w:ind w:left="1440"/>
         <w:rPr>
           <w:b/>
@@ -387,6 +826,9 @@
       <w:r>
         <w:t>Labels</w:t>
       </w:r>
+      <w:r>
+        <w:t xml:space="preserve"> on changing concrete/wind speed</w:t>
+      </w:r>
     </w:p>
     <w:p>
       <w:pPr>
@@ -416,12 +858,27 @@
       <w:pPr>
         <w:pStyle w:val="NoSpacing"/>
         <w:numPr>
+          <w:ilvl w:val="2"/>
+          <w:numId w:val="9"/>
+        </w:numPr>
+      </w:pPr>
+      <w:r>
+        <w:t>Vertical lines above start of day</w:t>
+      </w:r>
+    </w:p>
+    <w:p>
+      <w:pPr>
+        <w:pStyle w:val="NoSpacing"/>
+        <w:numPr>
           <w:ilvl w:val="1"/>
           <w:numId w:val="9"/>
         </w:numPr>
       </w:pPr>
       <w:r>
-        <w:t>Concrete temperature</w:t>
+        <w:t>Speed</w:t>
+      </w:r>
+      <w:r>
+        <w:t xml:space="preserve"> temperature</w:t>
       </w:r>
     </w:p>
     <w:p>
@@ -436,7 +893,10 @@
         <w:t>New functionality</w:t>
       </w:r>
       <w:r>
-        <w:t xml:space="preserve"> (changing the concrete temp for one date and time)</w:t>
+        <w:t xml:space="preserve"> (changing the wind speed</w:t>
+      </w:r>
+      <w:r>
+        <w:t xml:space="preserve"> for one date and time)</w:t>
       </w:r>
     </w:p>
     <w:p>
@@ -655,7 +1115,7 @@
         <w:t>See Backlog.xlsx, Tab: Sp</w:t>
       </w:r>
       <w:r>
-        <w:t>2</w:t>
+        <w:t>3</w:t>
       </w:r>
     </w:p>
     <w:p>
@@ -719,7 +1179,7 @@
         <w:t>See Burndown.xlsx, Tab: Sp</w:t>
       </w:r>
       <w:r>
-        <w:t>2</w:t>
+        <w:t>3</w:t>
       </w:r>
     </w:p>
     <w:p>
@@ -769,7 +1229,7 @@
         <w:t>See “Effort and Velocity.xlsx”, Tab: Sp</w:t>
       </w:r>
       <w:r>
-        <w:t>2</w:t>
+        <w:t>3</w:t>
       </w:r>
     </w:p>
     <w:p>
@@ -874,7 +1334,7 @@
 </file>
 
 <file path=word/numbering.xml><?xml version="1.0" encoding="utf-8"?>
-<w:numbering xmlns:wpc="http://schemas.microsoft.com/office/word/2010/wordprocessingCanvas" xmlns:mc="http://schemas.openxmlformats.org/markup-compatibility/2006" xmlns:o="urn:schemas-microsoft-com:office:office" xmlns:r="http://schemas.openxmlformats.org/officeDocument/2006/relationships" xmlns:m="http://schemas.openxmlformats.org/officeDocument/2006/math" xmlns:v="urn:schemas-microsoft-com:vml" xmlns:wp14="http://schemas.microsoft.com/office/word/2010/wordprocessingDrawing" xmlns:wp="http://schemas.openxmlformats.org/drawingml/2006/wordprocessingDrawing" xmlns:w10="urn:schemas-microsoft-com:office:word" xmlns:w="http://schemas.openxmlformats.org/wordprocessingml/2006/main" xmlns:w14="http://schemas.microsoft.com/office/word/2010/wordml" xmlns:w15="http://schemas.microsoft.com/office/word/2012/wordml" xmlns:wpg="http://schemas.microsoft.com/office/word/2010/wordprocessingGroup" xmlns:wpi="http://schemas.microsoft.com/office/word/2010/wordprocessingInk" xmlns:wne="http://schemas.microsoft.com/office/word/2006/wordml" xmlns:wps="http://schemas.microsoft.com/office/word/2010/wordprocessingShape" mc:Ignorable="w14 w15 wp14">
+<w:numbering xmlns:wpc="http://schemas.microsoft.com/office/word/2010/wordprocessingCanvas" xmlns:mo="http://schemas.microsoft.com/office/mac/office/2008/main" xmlns:mc="http://schemas.openxmlformats.org/markup-compatibility/2006" xmlns:mv="urn:schemas-microsoft-com:mac:vml" xmlns:o="urn:schemas-microsoft-com:office:office" xmlns:r="http://schemas.openxmlformats.org/officeDocument/2006/relationships" xmlns:m="http://schemas.openxmlformats.org/officeDocument/2006/math" xmlns:v="urn:schemas-microsoft-com:vml" xmlns:wp14="http://schemas.microsoft.com/office/word/2010/wordprocessingDrawing" xmlns:wp="http://schemas.openxmlformats.org/drawingml/2006/wordprocessingDrawing" xmlns:w10="urn:schemas-microsoft-com:office:word" xmlns:w="http://schemas.openxmlformats.org/wordprocessingml/2006/main" xmlns:w14="http://schemas.microsoft.com/office/word/2010/wordml" xmlns:wpg="http://schemas.microsoft.com/office/word/2010/wordprocessingGroup" xmlns:wpi="http://schemas.microsoft.com/office/word/2010/wordprocessingInk" xmlns:wne="http://schemas.microsoft.com/office/word/2006/wordml" xmlns:wps="http://schemas.microsoft.com/office/word/2010/wordprocessingShape" mc:Ignorable="w14 wp14">
   <w:abstractNum w:abstractNumId="0">
     <w:nsid w:val="00AF6B23"/>
     <w:multiLevelType w:val="hybridMultilevel"/>
@@ -1016,7 +1476,7 @@
         <w:rFonts w:ascii="Courier New" w:hAnsi="Courier New" w:cs="Courier New" w:hint="default"/>
       </w:rPr>
     </w:lvl>
-    <w:lvl w:ilvl="2" w:tplc="04090005" w:tentative="1">
+    <w:lvl w:ilvl="2" w:tplc="04090005">
       <w:start w:val="1"/>
       <w:numFmt w:val="bullet"/>
       <w:lvlText w:val=""/>
@@ -1028,7 +1488,7 @@
         <w:rFonts w:ascii="Wingdings" w:hAnsi="Wingdings" w:hint="default"/>
       </w:rPr>
     </w:lvl>
-    <w:lvl w:ilvl="3" w:tplc="04090001" w:tentative="1">
+    <w:lvl w:ilvl="3" w:tplc="04090001">
       <w:start w:val="1"/>
       <w:numFmt w:val="bullet"/>
       <w:lvlText w:val=""/>
@@ -1040,7 +1500,7 @@
         <w:rFonts w:ascii="Symbol" w:hAnsi="Symbol" w:hint="default"/>
       </w:rPr>
     </w:lvl>
-    <w:lvl w:ilvl="4" w:tplc="04090003" w:tentative="1">
+    <w:lvl w:ilvl="4" w:tplc="04090003">
       <w:start w:val="1"/>
       <w:numFmt w:val="bullet"/>
       <w:lvlText w:val="o"/>
@@ -2135,6 +2595,119 @@
       </w:rPr>
     </w:lvl>
     <w:lvl w:ilvl="1" w:tplc="04090003" w:tentative="1">
+      <w:start w:val="1"/>
+      <w:numFmt w:val="bullet"/>
+      <w:lvlText w:val="o"/>
+      <w:lvlJc w:val="left"/>
+      <w:pPr>
+        <w:ind w:left="1440" w:hanging="360"/>
+      </w:pPr>
+      <w:rPr>
+        <w:rFonts w:ascii="Courier New" w:hAnsi="Courier New" w:hint="default"/>
+      </w:rPr>
+    </w:lvl>
+    <w:lvl w:ilvl="2" w:tplc="04090005" w:tentative="1">
+      <w:start w:val="1"/>
+      <w:numFmt w:val="bullet"/>
+      <w:lvlText w:val=""/>
+      <w:lvlJc w:val="left"/>
+      <w:pPr>
+        <w:ind w:left="2160" w:hanging="360"/>
+      </w:pPr>
+      <w:rPr>
+        <w:rFonts w:ascii="Wingdings" w:hAnsi="Wingdings" w:hint="default"/>
+      </w:rPr>
+    </w:lvl>
+    <w:lvl w:ilvl="3" w:tplc="04090001" w:tentative="1">
+      <w:start w:val="1"/>
+      <w:numFmt w:val="bullet"/>
+      <w:lvlText w:val=""/>
+      <w:lvlJc w:val="left"/>
+      <w:pPr>
+        <w:ind w:left="2880" w:hanging="360"/>
+      </w:pPr>
+      <w:rPr>
+        <w:rFonts w:ascii="Symbol" w:hAnsi="Symbol" w:hint="default"/>
+      </w:rPr>
+    </w:lvl>
+    <w:lvl w:ilvl="4" w:tplc="04090003" w:tentative="1">
+      <w:start w:val="1"/>
+      <w:numFmt w:val="bullet"/>
+      <w:lvlText w:val="o"/>
+      <w:lvlJc w:val="left"/>
+      <w:pPr>
+        <w:ind w:left="3600" w:hanging="360"/>
+      </w:pPr>
+      <w:rPr>
+        <w:rFonts w:ascii="Courier New" w:hAnsi="Courier New" w:hint="default"/>
+      </w:rPr>
+    </w:lvl>
+    <w:lvl w:ilvl="5" w:tplc="04090005" w:tentative="1">
+      <w:start w:val="1"/>
+      <w:numFmt w:val="bullet"/>
+      <w:lvlText w:val=""/>
+      <w:lvlJc w:val="left"/>
+      <w:pPr>
+        <w:ind w:left="4320" w:hanging="360"/>
+      </w:pPr>
+      <w:rPr>
+        <w:rFonts w:ascii="Wingdings" w:hAnsi="Wingdings" w:hint="default"/>
+      </w:rPr>
+    </w:lvl>
+    <w:lvl w:ilvl="6" w:tplc="04090001" w:tentative="1">
+      <w:start w:val="1"/>
+      <w:numFmt w:val="bullet"/>
+      <w:lvlText w:val=""/>
+      <w:lvlJc w:val="left"/>
+      <w:pPr>
+        <w:ind w:left="5040" w:hanging="360"/>
+      </w:pPr>
+      <w:rPr>
+        <w:rFonts w:ascii="Symbol" w:hAnsi="Symbol" w:hint="default"/>
+      </w:rPr>
+    </w:lvl>
+    <w:lvl w:ilvl="7" w:tplc="04090003" w:tentative="1">
+      <w:start w:val="1"/>
+      <w:numFmt w:val="bullet"/>
+      <w:lvlText w:val="o"/>
+      <w:lvlJc w:val="left"/>
+      <w:pPr>
+        <w:ind w:left="5760" w:hanging="360"/>
+      </w:pPr>
+      <w:rPr>
+        <w:rFonts w:ascii="Courier New" w:hAnsi="Courier New" w:hint="default"/>
+      </w:rPr>
+    </w:lvl>
+    <w:lvl w:ilvl="8" w:tplc="04090005" w:tentative="1">
+      <w:start w:val="1"/>
+      <w:numFmt w:val="bullet"/>
+      <w:lvlText w:val=""/>
+      <w:lvlJc w:val="left"/>
+      <w:pPr>
+        <w:ind w:left="6480" w:hanging="360"/>
+      </w:pPr>
+      <w:rPr>
+        <w:rFonts w:ascii="Wingdings" w:hAnsi="Wingdings" w:hint="default"/>
+      </w:rPr>
+    </w:lvl>
+  </w:abstractNum>
+  <w:abstractNum w:abstractNumId="12">
+    <w:nsid w:val="78F23A83"/>
+    <w:multiLevelType w:val="hybridMultilevel"/>
+    <w:tmpl w:val="D3D41346"/>
+    <w:lvl w:ilvl="0" w:tplc="04090001">
+      <w:start w:val="1"/>
+      <w:numFmt w:val="bullet"/>
+      <w:lvlText w:val=""/>
+      <w:lvlJc w:val="left"/>
+      <w:pPr>
+        <w:ind w:left="720" w:hanging="360"/>
+      </w:pPr>
+      <w:rPr>
+        <w:rFonts w:ascii="Symbol" w:hAnsi="Symbol" w:hint="default"/>
+      </w:rPr>
+    </w:lvl>
+    <w:lvl w:ilvl="1" w:tplc="04090003">
       <w:start w:val="1"/>
       <w:numFmt w:val="bullet"/>
       <w:lvlText w:val="o"/>
@@ -2267,11 +2840,14 @@
   <w:num w:numId="12">
     <w:abstractNumId w:val="1"/>
   </w:num>
+  <w:num w:numId="13">
+    <w:abstractNumId w:val="12"/>
+  </w:num>
 </w:numbering>
 </file>
 
 <file path=word/styles.xml><?xml version="1.0" encoding="utf-8"?>
-<w:styles xmlns:mc="http://schemas.openxmlformats.org/markup-compatibility/2006" xmlns:r="http://schemas.openxmlformats.org/officeDocument/2006/relationships" xmlns:w="http://schemas.openxmlformats.org/wordprocessingml/2006/main" xmlns:w14="http://schemas.microsoft.com/office/word/2010/wordml" xmlns:w15="http://schemas.microsoft.com/office/word/2012/wordml" mc:Ignorable="w14 w15">
+<w:styles xmlns:mc="http://schemas.openxmlformats.org/markup-compatibility/2006" xmlns:r="http://schemas.openxmlformats.org/officeDocument/2006/relationships" xmlns:w="http://schemas.openxmlformats.org/wordprocessingml/2006/main" xmlns:w14="http://schemas.microsoft.com/office/word/2010/wordml" mc:Ignorable="w14">
   <w:docDefaults>
     <w:rPrDefault>
       <w:rPr>
@@ -2287,369 +2863,153 @@
       </w:pPr>
     </w:pPrDefault>
   </w:docDefaults>
-  <w:latentStyles w:defLockedState="0" w:defUIPriority="99" w:defSemiHidden="0" w:defUnhideWhenUsed="0" w:defQFormat="0" w:count="371">
-    <w:lsdException w:name="Normal" w:uiPriority="0" w:qFormat="1"/>
-    <w:lsdException w:name="heading 1" w:uiPriority="9" w:qFormat="1"/>
-    <w:lsdException w:name="heading 2" w:semiHidden="1" w:uiPriority="9" w:unhideWhenUsed="1" w:qFormat="1"/>
-    <w:lsdException w:name="heading 3" w:semiHidden="1" w:uiPriority="9" w:unhideWhenUsed="1" w:qFormat="1"/>
-    <w:lsdException w:name="heading 4" w:semiHidden="1" w:uiPriority="9" w:unhideWhenUsed="1" w:qFormat="1"/>
-    <w:lsdException w:name="heading 5" w:semiHidden="1" w:uiPriority="9" w:unhideWhenUsed="1" w:qFormat="1"/>
-    <w:lsdException w:name="heading 6" w:semiHidden="1" w:uiPriority="9" w:unhideWhenUsed="1" w:qFormat="1"/>
-    <w:lsdException w:name="heading 7" w:semiHidden="1" w:uiPriority="9" w:unhideWhenUsed="1" w:qFormat="1"/>
-    <w:lsdException w:name="heading 8" w:semiHidden="1" w:uiPriority="9" w:unhideWhenUsed="1" w:qFormat="1"/>
-    <w:lsdException w:name="heading 9" w:semiHidden="1" w:uiPriority="9" w:unhideWhenUsed="1" w:qFormat="1"/>
-    <w:lsdException w:name="index 1" w:semiHidden="1" w:unhideWhenUsed="1"/>
-    <w:lsdException w:name="index 2" w:semiHidden="1" w:unhideWhenUsed="1"/>
-    <w:lsdException w:name="index 3" w:semiHidden="1" w:unhideWhenUsed="1"/>
-    <w:lsdException w:name="index 4" w:semiHidden="1" w:unhideWhenUsed="1"/>
-    <w:lsdException w:name="index 5" w:semiHidden="1" w:unhideWhenUsed="1"/>
-    <w:lsdException w:name="index 6" w:semiHidden="1" w:unhideWhenUsed="1"/>
-    <w:lsdException w:name="index 7" w:semiHidden="1" w:unhideWhenUsed="1"/>
-    <w:lsdException w:name="index 8" w:semiHidden="1" w:unhideWhenUsed="1"/>
-    <w:lsdException w:name="index 9" w:semiHidden="1" w:unhideWhenUsed="1"/>
-    <w:lsdException w:name="toc 1" w:semiHidden="1" w:uiPriority="39" w:unhideWhenUsed="1"/>
-    <w:lsdException w:name="toc 2" w:semiHidden="1" w:uiPriority="39" w:unhideWhenUsed="1"/>
-    <w:lsdException w:name="toc 3" w:semiHidden="1" w:uiPriority="39" w:unhideWhenUsed="1"/>
-    <w:lsdException w:name="toc 4" w:semiHidden="1" w:uiPriority="39" w:unhideWhenUsed="1"/>
-    <w:lsdException w:name="toc 5" w:semiHidden="1" w:uiPriority="39" w:unhideWhenUsed="1"/>
-    <w:lsdException w:name="toc 6" w:semiHidden="1" w:uiPriority="39" w:unhideWhenUsed="1"/>
-    <w:lsdException w:name="toc 7" w:semiHidden="1" w:uiPriority="39" w:unhideWhenUsed="1"/>
-    <w:lsdException w:name="toc 8" w:semiHidden="1" w:uiPriority="39" w:unhideWhenUsed="1"/>
-    <w:lsdException w:name="toc 9" w:semiHidden="1" w:uiPriority="39" w:unhideWhenUsed="1"/>
-    <w:lsdException w:name="Normal Indent" w:semiHidden="1" w:unhideWhenUsed="1"/>
-    <w:lsdException w:name="footnote text" w:semiHidden="1" w:unhideWhenUsed="1"/>
-    <w:lsdException w:name="annotation text" w:semiHidden="1" w:unhideWhenUsed="1"/>
-    <w:lsdException w:name="header" w:semiHidden="1" w:unhideWhenUsed="1"/>
-    <w:lsdException w:name="footer" w:semiHidden="1" w:unhideWhenUsed="1"/>
-    <w:lsdException w:name="index heading" w:semiHidden="1" w:unhideWhenUsed="1"/>
-    <w:lsdException w:name="caption" w:semiHidden="1" w:uiPriority="35" w:unhideWhenUsed="1" w:qFormat="1"/>
-    <w:lsdException w:name="table of figures" w:semiHidden="1" w:unhideWhenUsed="1"/>
-    <w:lsdException w:name="envelope address" w:semiHidden="1" w:unhideWhenUsed="1"/>
-    <w:lsdException w:name="envelope return" w:semiHidden="1" w:unhideWhenUsed="1"/>
-    <w:lsdException w:name="footnote reference" w:semiHidden="1" w:unhideWhenUsed="1"/>
-    <w:lsdException w:name="annotation reference" w:semiHidden="1" w:unhideWhenUsed="1"/>
-    <w:lsdException w:name="line number" w:semiHidden="1" w:unhideWhenUsed="1"/>
-    <w:lsdException w:name="page number" w:semiHidden="1" w:unhideWhenUsed="1"/>
-    <w:lsdException w:name="endnote reference" w:semiHidden="1" w:unhideWhenUsed="1"/>
-    <w:lsdException w:name="endnote text" w:semiHidden="1" w:unhideWhenUsed="1"/>
-    <w:lsdException w:name="table of authorities" w:semiHidden="1" w:unhideWhenUsed="1"/>
-    <w:lsdException w:name="macro" w:semiHidden="1" w:unhideWhenUsed="1"/>
-    <w:lsdException w:name="toa heading" w:semiHidden="1" w:unhideWhenUsed="1"/>
-    <w:lsdException w:name="List" w:semiHidden="1" w:unhideWhenUsed="1"/>
-    <w:lsdException w:name="List Bullet" w:semiHidden="1" w:unhideWhenUsed="1"/>
-    <w:lsdException w:name="List Number" w:semiHidden="1" w:unhideWhenUsed="1"/>
-    <w:lsdException w:name="List 2" w:semiHidden="1" w:unhideWhenUsed="1"/>
-    <w:lsdException w:name="List 3" w:semiHidden="1" w:unhideWhenUsed="1"/>
-    <w:lsdException w:name="List 4" w:semiHidden="1" w:unhideWhenUsed="1"/>
-    <w:lsdException w:name="List 5" w:semiHidden="1" w:unhideWhenUsed="1"/>
-    <w:lsdException w:name="List Bullet 2" w:semiHidden="1" w:unhideWhenUsed="1"/>
-    <w:lsdException w:name="List Bullet 3" w:semiHidden="1" w:unhideWhenUsed="1"/>
-    <w:lsdException w:name="List Bullet 4" w:semiHidden="1" w:unhideWhenUsed="1"/>
-    <w:lsdException w:name="List Bullet 5" w:semiHidden="1" w:unhideWhenUsed="1"/>
-    <w:lsdException w:name="List Number 2" w:semiHidden="1" w:unhideWhenUsed="1"/>
-    <w:lsdException w:name="List Number 3" w:semiHidden="1" w:unhideWhenUsed="1"/>
-    <w:lsdException w:name="List Number 4" w:semiHidden="1" w:unhideWhenUsed="1"/>
-    <w:lsdException w:name="List Number 5" w:semiHidden="1" w:unhideWhenUsed="1"/>
-    <w:lsdException w:name="Title" w:uiPriority="10" w:qFormat="1"/>
-    <w:lsdException w:name="Closing" w:semiHidden="1" w:unhideWhenUsed="1"/>
-    <w:lsdException w:name="Signature" w:semiHidden="1" w:unhideWhenUsed="1"/>
-    <w:lsdException w:name="Default Paragraph Font" w:semiHidden="1" w:uiPriority="1" w:unhideWhenUsed="1"/>
-    <w:lsdException w:name="Body Text" w:semiHidden="1" w:unhideWhenUsed="1"/>
-    <w:lsdException w:name="Body Text Indent" w:semiHidden="1" w:unhideWhenUsed="1"/>
-    <w:lsdException w:name="List Continue" w:semiHidden="1" w:unhideWhenUsed="1"/>
-    <w:lsdException w:name="List Continue 2" w:semiHidden="1" w:unhideWhenUsed="1"/>
-    <w:lsdException w:name="List Continue 3" w:semiHidden="1" w:unhideWhenUsed="1"/>
-    <w:lsdException w:name="List Continue 4" w:semiHidden="1" w:unhideWhenUsed="1"/>
-    <w:lsdException w:name="List Continue 5" w:semiHidden="1" w:unhideWhenUsed="1"/>
-    <w:lsdException w:name="Message Header" w:semiHidden="1" w:unhideWhenUsed="1"/>
-    <w:lsdException w:name="Subtitle" w:uiPriority="11" w:qFormat="1"/>
-    <w:lsdException w:name="Salutation" w:semiHidden="1" w:unhideWhenUsed="1"/>
-    <w:lsdException w:name="Date" w:semiHidden="1" w:unhideWhenUsed="1"/>
-    <w:lsdException w:name="Body Text First Indent" w:semiHidden="1" w:unhideWhenUsed="1"/>
-    <w:lsdException w:name="Body Text First Indent 2" w:semiHidden="1" w:unhideWhenUsed="1"/>
-    <w:lsdException w:name="Note Heading" w:semiHidden="1" w:unhideWhenUsed="1"/>
-    <w:lsdException w:name="Body Text 2" w:semiHidden="1" w:unhideWhenUsed="1"/>
-    <w:lsdException w:name="Body Text 3" w:semiHidden="1" w:unhideWhenUsed="1"/>
-    <w:lsdException w:name="Body Text Indent 2" w:semiHidden="1" w:unhideWhenUsed="1"/>
-    <w:lsdException w:name="Body Text Indent 3" w:semiHidden="1" w:unhideWhenUsed="1"/>
-    <w:lsdException w:name="Block Text" w:semiHidden="1" w:unhideWhenUsed="1"/>
-    <w:lsdException w:name="Hyperlink" w:semiHidden="1" w:unhideWhenUsed="1"/>
-    <w:lsdException w:name="FollowedHyperlink" w:semiHidden="1" w:unhideWhenUsed="1"/>
-    <w:lsdException w:name="Strong" w:uiPriority="22" w:qFormat="1"/>
-    <w:lsdException w:name="Emphasis" w:uiPriority="20" w:qFormat="1"/>
-    <w:lsdException w:name="Document Map" w:semiHidden="1" w:unhideWhenUsed="1"/>
-    <w:lsdException w:name="Plain Text" w:semiHidden="1" w:unhideWhenUsed="1"/>
-    <w:lsdException w:name="E-mail Signature" w:semiHidden="1" w:unhideWhenUsed="1"/>
-    <w:lsdException w:name="HTML Top of Form" w:semiHidden="1" w:unhideWhenUsed="1"/>
-    <w:lsdException w:name="HTML Bottom of Form" w:semiHidden="1" w:unhideWhenUsed="1"/>
-    <w:lsdException w:name="Normal (Web)" w:semiHidden="1" w:unhideWhenUsed="1"/>
-    <w:lsdException w:name="HTML Acronym" w:semiHidden="1" w:unhideWhenUsed="1"/>
-    <w:lsdException w:name="HTML Address" w:semiHidden="1" w:unhideWhenUsed="1"/>
-    <w:lsdException w:name="HTML Cite" w:semiHidden="1" w:unhideWhenUsed="1"/>
-    <w:lsdException w:name="HTML Code" w:semiHidden="1" w:unhideWhenUsed="1"/>
-    <w:lsdException w:name="HTML Definition" w:semiHidden="1" w:unhideWhenUsed="1"/>
-    <w:lsdException w:name="HTML Keyboard" w:semiHidden="1" w:unhideWhenUsed="1"/>
-    <w:lsdException w:name="HTML Preformatted" w:semiHidden="1" w:unhideWhenUsed="1"/>
-    <w:lsdException w:name="HTML Sample" w:semiHidden="1" w:unhideWhenUsed="1"/>
-    <w:lsdException w:name="HTML Typewriter" w:semiHidden="1" w:unhideWhenUsed="1"/>
-    <w:lsdException w:name="HTML Variable" w:semiHidden="1" w:unhideWhenUsed="1"/>
-    <w:lsdException w:name="Normal Table" w:semiHidden="1" w:unhideWhenUsed="1"/>
-    <w:lsdException w:name="annotation subject" w:semiHidden="1" w:unhideWhenUsed="1"/>
-    <w:lsdException w:name="No List" w:semiHidden="1" w:unhideWhenUsed="1"/>
-    <w:lsdException w:name="Outline List 1" w:semiHidden="1" w:unhideWhenUsed="1"/>
-    <w:lsdException w:name="Outline List 2" w:semiHidden="1" w:unhideWhenUsed="1"/>
-    <w:lsdException w:name="Outline List 3" w:semiHidden="1" w:unhideWhenUsed="1"/>
-    <w:lsdException w:name="Table Simple 1" w:semiHidden="1" w:unhideWhenUsed="1"/>
-    <w:lsdException w:name="Table Simple 2" w:semiHidden="1" w:unhideWhenUsed="1"/>
-    <w:lsdException w:name="Table Simple 3" w:semiHidden="1" w:unhideWhenUsed="1"/>
-    <w:lsdException w:name="Table Classic 1" w:semiHidden="1" w:unhideWhenUsed="1"/>
-    <w:lsdException w:name="Table Classic 2" w:semiHidden="1" w:unhideWhenUsed="1"/>
-    <w:lsdException w:name="Table Classic 3" w:semiHidden="1" w:unhideWhenUsed="1"/>
-    <w:lsdException w:name="Table Classic 4" w:semiHidden="1" w:unhideWhenUsed="1"/>
-    <w:lsdException w:name="Table Colorful 1" w:semiHidden="1" w:unhideWhenUsed="1"/>
-    <w:lsdException w:name="Table Colorful 2" w:semiHidden="1" w:unhideWhenUsed="1"/>
-    <w:lsdException w:name="Table Colorful 3" w:semiHidden="1" w:unhideWhenUsed="1"/>
-    <w:lsdException w:name="Table Columns 1" w:semiHidden="1" w:unhideWhenUsed="1"/>
-    <w:lsdException w:name="Table Columns 2" w:semiHidden="1" w:unhideWhenUsed="1"/>
-    <w:lsdException w:name="Table Columns 3" w:semiHidden="1" w:unhideWhenUsed="1"/>
-    <w:lsdException w:name="Table Columns 4" w:semiHidden="1" w:unhideWhenUsed="1"/>
-    <w:lsdException w:name="Table Columns 5" w:semiHidden="1" w:unhideWhenUsed="1"/>
-    <w:lsdException w:name="Table Grid 1" w:semiHidden="1" w:unhideWhenUsed="1"/>
-    <w:lsdException w:name="Table Grid 2" w:semiHidden="1" w:unhideWhenUsed="1"/>
-    <w:lsdException w:name="Table Grid 3" w:semiHidden="1" w:unhideWhenUsed="1"/>
-    <w:lsdException w:name="Table Grid 4" w:semiHidden="1" w:unhideWhenUsed="1"/>
-    <w:lsdException w:name="Table Grid 5" w:semiHidden="1" w:unhideWhenUsed="1"/>
-    <w:lsdException w:name="Table Grid 6" w:semiHidden="1" w:unhideWhenUsed="1"/>
-    <w:lsdException w:name="Table Grid 7" w:semiHidden="1" w:unhideWhenUsed="1"/>
-    <w:lsdException w:name="Table Grid 8" w:semiHidden="1" w:unhideWhenUsed="1"/>
-    <w:lsdException w:name="Table List 1" w:semiHidden="1" w:unhideWhenUsed="1"/>
-    <w:lsdException w:name="Table List 2" w:semiHidden="1" w:unhideWhenUsed="1"/>
-    <w:lsdException w:name="Table List 3" w:semiHidden="1" w:unhideWhenUsed="1"/>
-    <w:lsdException w:name="Table List 4" w:semiHidden="1" w:unhideWhenUsed="1"/>
-    <w:lsdException w:name="Table List 5" w:semiHidden="1" w:unhideWhenUsed="1"/>
-    <w:lsdException w:name="Table List 6" w:semiHidden="1" w:unhideWhenUsed="1"/>
-    <w:lsdException w:name="Table List 7" w:semiHidden="1" w:unhideWhenUsed="1"/>
-    <w:lsdException w:name="Table List 8" w:semiHidden="1" w:unhideWhenUsed="1"/>
-    <w:lsdException w:name="Table 3D effects 1" w:semiHidden="1" w:unhideWhenUsed="1"/>
-    <w:lsdException w:name="Table 3D effects 2" w:semiHidden="1" w:unhideWhenUsed="1"/>
-    <w:lsdException w:name="Table 3D effects 3" w:semiHidden="1" w:unhideWhenUsed="1"/>
-    <w:lsdException w:name="Table Contemporary" w:semiHidden="1" w:unhideWhenUsed="1"/>
-    <w:lsdException w:name="Table Elegant" w:semiHidden="1" w:unhideWhenUsed="1"/>
-    <w:lsdException w:name="Table Professional" w:semiHidden="1" w:unhideWhenUsed="1"/>
-    <w:lsdException w:name="Table Subtle 1" w:semiHidden="1" w:unhideWhenUsed="1"/>
-    <w:lsdException w:name="Table Subtle 2" w:semiHidden="1" w:unhideWhenUsed="1"/>
-    <w:lsdException w:name="Table Web 1" w:semiHidden="1" w:unhideWhenUsed="1"/>
-    <w:lsdException w:name="Table Web 2" w:semiHidden="1" w:unhideWhenUsed="1"/>
-    <w:lsdException w:name="Table Web 3" w:semiHidden="1" w:unhideWhenUsed="1"/>
-    <w:lsdException w:name="Balloon Text" w:semiHidden="1" w:unhideWhenUsed="1"/>
-    <w:lsdException w:name="Table Grid" w:uiPriority="59"/>
-    <w:lsdException w:name="Table Theme" w:semiHidden="1" w:unhideWhenUsed="1"/>
-    <w:lsdException w:name="Placeholder Text" w:semiHidden="1"/>
-    <w:lsdException w:name="No Spacing" w:uiPriority="1" w:qFormat="1"/>
-    <w:lsdException w:name="Light Shading" w:uiPriority="60"/>
-    <w:lsdException w:name="Light List" w:uiPriority="61"/>
-    <w:lsdException w:name="Light Grid" w:uiPriority="62"/>
-    <w:lsdException w:name="Medium Shading 1" w:uiPriority="63"/>
-    <w:lsdException w:name="Medium Shading 2" w:uiPriority="64"/>
-    <w:lsdException w:name="Medium List 1" w:uiPriority="65"/>
-    <w:lsdException w:name="Medium List 2" w:uiPriority="66"/>
-    <w:lsdException w:name="Medium Grid 1" w:uiPriority="67"/>
-    <w:lsdException w:name="Medium Grid 2" w:uiPriority="68"/>
-    <w:lsdException w:name="Medium Grid 3" w:uiPriority="69"/>
-    <w:lsdException w:name="Dark List" w:uiPriority="70"/>
-    <w:lsdException w:name="Colorful Shading" w:uiPriority="71"/>
-    <w:lsdException w:name="Colorful List" w:uiPriority="72"/>
-    <w:lsdException w:name="Colorful Grid" w:uiPriority="73"/>
-    <w:lsdException w:name="Light Shading Accent 1" w:uiPriority="60"/>
-    <w:lsdException w:name="Light List Accent 1" w:uiPriority="61"/>
-    <w:lsdException w:name="Light Grid Accent 1" w:uiPriority="62"/>
-    <w:lsdException w:name="Medium Shading 1 Accent 1" w:uiPriority="63"/>
-    <w:lsdException w:name="Medium Shading 2 Accent 1" w:uiPriority="64"/>
-    <w:lsdException w:name="Medium List 1 Accent 1" w:uiPriority="65"/>
-    <w:lsdException w:name="Revision" w:semiHidden="1"/>
-    <w:lsdException w:name="List Paragraph" w:uiPriority="34" w:qFormat="1"/>
-    <w:lsdException w:name="Quote" w:uiPriority="29" w:qFormat="1"/>
-    <w:lsdException w:name="Intense Quote" w:uiPriority="30" w:qFormat="1"/>
-    <w:lsdException w:name="Medium List 2 Accent 1" w:uiPriority="66"/>
-    <w:lsdException w:name="Medium Grid 1 Accent 1" w:uiPriority="67"/>
-    <w:lsdException w:name="Medium Grid 2 Accent 1" w:uiPriority="68"/>
-    <w:lsdException w:name="Medium Grid 3 Accent 1" w:uiPriority="69"/>
-    <w:lsdException w:name="Dark List Accent 1" w:uiPriority="70"/>
-    <w:lsdException w:name="Colorful Shading Accent 1" w:uiPriority="71"/>
-    <w:lsdException w:name="Colorful List Accent 1" w:uiPriority="72"/>
-    <w:lsdException w:name="Colorful Grid Accent 1" w:uiPriority="73"/>
-    <w:lsdException w:name="Light Shading Accent 2" w:uiPriority="60"/>
-    <w:lsdException w:name="Light List Accent 2" w:uiPriority="61"/>
-    <w:lsdException w:name="Light Grid Accent 2" w:uiPriority="62"/>
-    <w:lsdException w:name="Medium Shading 1 Accent 2" w:uiPriority="63"/>
-    <w:lsdException w:name="Medium Shading 2 Accent 2" w:uiPriority="64"/>
-    <w:lsdException w:name="Medium List 1 Accent 2" w:uiPriority="65"/>
-    <w:lsdException w:name="Medium List 2 Accent 2" w:uiPriority="66"/>
-    <w:lsdException w:name="Medium Grid 1 Accent 2" w:uiPriority="67"/>
-    <w:lsdException w:name="Medium Grid 2 Accent 2" w:uiPriority="68"/>
-    <w:lsdException w:name="Medium Grid 3 Accent 2" w:uiPriority="69"/>
-    <w:lsdException w:name="Dark List Accent 2" w:uiPriority="70"/>
-    <w:lsdException w:name="Colorful Shading Accent 2" w:uiPriority="71"/>
-    <w:lsdException w:name="Colorful List Accent 2" w:uiPriority="72"/>
-    <w:lsdException w:name="Colorful Grid Accent 2" w:uiPriority="73"/>
-    <w:lsdException w:name="Light Shading Accent 3" w:uiPriority="60"/>
-    <w:lsdException w:name="Light List Accent 3" w:uiPriority="61"/>
-    <w:lsdException w:name="Light Grid Accent 3" w:uiPriority="62"/>
-    <w:lsdException w:name="Medium Shading 1 Accent 3" w:uiPriority="63"/>
-    <w:lsdException w:name="Medium Shading 2 Accent 3" w:uiPriority="64"/>
-    <w:lsdException w:name="Medium List 1 Accent 3" w:uiPriority="65"/>
-    <w:lsdException w:name="Medium List 2 Accent 3" w:uiPriority="66"/>
-    <w:lsdException w:name="Medium Grid 1 Accent 3" w:uiPriority="67"/>
-    <w:lsdException w:name="Medium Grid 2 Accent 3" w:uiPriority="68"/>
-    <w:lsdException w:name="Medium Grid 3 Accent 3" w:uiPriority="69"/>
-    <w:lsdException w:name="Dark List Accent 3" w:uiPriority="70"/>
-    <w:lsdException w:name="Colorful Shading Accent 3" w:uiPriority="71"/>
-    <w:lsdException w:name="Colorful List Accent 3" w:uiPriority="72"/>
-    <w:lsdException w:name="Colorful Grid Accent 3" w:uiPriority="73"/>
-    <w:lsdException w:name="Light Shading Accent 4" w:uiPriority="60"/>
-    <w:lsdException w:name="Light List Accent 4" w:uiPriority="61"/>
-    <w:lsdException w:name="Light Grid Accent 4" w:uiPriority="62"/>
-    <w:lsdException w:name="Medium Shading 1 Accent 4" w:uiPriority="63"/>
-    <w:lsdException w:name="Medium Shading 2 Accent 4" w:uiPriority="64"/>
-    <w:lsdException w:name="Medium List 1 Accent 4" w:uiPriority="65"/>
-    <w:lsdException w:name="Medium List 2 Accent 4" w:uiPriority="66"/>
-    <w:lsdException w:name="Medium Grid 1 Accent 4" w:uiPriority="67"/>
-    <w:lsdException w:name="Medium Grid 2 Accent 4" w:uiPriority="68"/>
-    <w:lsdException w:name="Medium Grid 3 Accent 4" w:uiPriority="69"/>
-    <w:lsdException w:name="Dark List Accent 4" w:uiPriority="70"/>
-    <w:lsdException w:name="Colorful Shading Accent 4" w:uiPriority="71"/>
-    <w:lsdException w:name="Colorful List Accent 4" w:uiPriority="72"/>
-    <w:lsdException w:name="Colorful Grid Accent 4" w:uiPriority="73"/>
-    <w:lsdException w:name="Light Shading Accent 5" w:uiPriority="60"/>
-    <w:lsdException w:name="Light List Accent 5" w:uiPriority="61"/>
-    <w:lsdException w:name="Light Grid Accent 5" w:uiPriority="62"/>
-    <w:lsdException w:name="Medium Shading 1 Accent 5" w:uiPriority="63"/>
-    <w:lsdException w:name="Medium Shading 2 Accent 5" w:uiPriority="64"/>
-    <w:lsdException w:name="Medium List 1 Accent 5" w:uiPriority="65"/>
-    <w:lsdException w:name="Medium List 2 Accent 5" w:uiPriority="66"/>
-    <w:lsdException w:name="Medium Grid 1 Accent 5" w:uiPriority="67"/>
-    <w:lsdException w:name="Medium Grid 2 Accent 5" w:uiPriority="68"/>
-    <w:lsdException w:name="Medium Grid 3 Accent 5" w:uiPriority="69"/>
-    <w:lsdException w:name="Dark List Accent 5" w:uiPriority="70"/>
-    <w:lsdException w:name="Colorful Shading Accent 5" w:uiPriority="71"/>
-    <w:lsdException w:name="Colorful List Accent 5" w:uiPriority="72"/>
-    <w:lsdException w:name="Colorful Grid Accent 5" w:uiPriority="73"/>
-    <w:lsdException w:name="Light Shading Accent 6" w:uiPriority="60"/>
-    <w:lsdException w:name="Light List Accent 6" w:uiPriority="61"/>
-    <w:lsdException w:name="Light Grid Accent 6" w:uiPriority="62"/>
-    <w:lsdException w:name="Medium Shading 1 Accent 6" w:uiPriority="63"/>
-    <w:lsdException w:name="Medium Shading 2 Accent 6" w:uiPriority="64"/>
-    <w:lsdException w:name="Medium List 1 Accent 6" w:uiPriority="65"/>
-    <w:lsdException w:name="Medium List 2 Accent 6" w:uiPriority="66"/>
-    <w:lsdException w:name="Medium Grid 1 Accent 6" w:uiPriority="67"/>
-    <w:lsdException w:name="Medium Grid 2 Accent 6" w:uiPriority="68"/>
-    <w:lsdException w:name="Medium Grid 3 Accent 6" w:uiPriority="69"/>
-    <w:lsdException w:name="Dark List Accent 6" w:uiPriority="70"/>
-    <w:lsdException w:name="Colorful Shading Accent 6" w:uiPriority="71"/>
-    <w:lsdException w:name="Colorful List Accent 6" w:uiPriority="72"/>
-    <w:lsdException w:name="Colorful Grid Accent 6" w:uiPriority="73"/>
-    <w:lsdException w:name="Subtle Emphasis" w:uiPriority="19" w:qFormat="1"/>
-    <w:lsdException w:name="Intense Emphasis" w:uiPriority="21" w:qFormat="1"/>
-    <w:lsdException w:name="Subtle Reference" w:uiPriority="31" w:qFormat="1"/>
-    <w:lsdException w:name="Intense Reference" w:uiPriority="32" w:qFormat="1"/>
-    <w:lsdException w:name="Book Title" w:uiPriority="33" w:qFormat="1"/>
-    <w:lsdException w:name="Bibliography" w:semiHidden="1" w:uiPriority="37" w:unhideWhenUsed="1"/>
-    <w:lsdException w:name="TOC Heading" w:semiHidden="1" w:uiPriority="39" w:unhideWhenUsed="1" w:qFormat="1"/>
-    <w:lsdException w:name="Grid Table 4" w:uiPriority="49"/>
-    <w:lsdException w:name="Grid Table 5 Dark" w:uiPriority="50"/>
-    <w:lsdException w:name="Grid Table 6 Colorful" w:uiPriority="51"/>
-    <w:lsdException w:name="Grid Table 7 Colorful" w:uiPriority="52"/>
-    <w:lsdException w:name="Grid Table 1 Light Accent 1" w:uiPriority="46"/>
-    <w:lsdException w:name="Grid Table 2 Accent 1" w:uiPriority="47"/>
-    <w:lsdException w:name="Grid Table 3 Accent 1" w:uiPriority="48"/>
-    <w:lsdException w:name="Grid Table 4 Accent 1" w:uiPriority="49"/>
-    <w:lsdException w:name="Grid Table 5 Dark Accent 1" w:uiPriority="50"/>
-    <w:lsdException w:name="Grid Table 6 Colorful Accent 1" w:uiPriority="51"/>
-    <w:lsdException w:name="Grid Table 7 Colorful Accent 1" w:uiPriority="52"/>
-    <w:lsdException w:name="Grid Table 1 Light Accent 2" w:uiPriority="46"/>
-    <w:lsdException w:name="Grid Table 2 Accent 2" w:uiPriority="47"/>
-    <w:lsdException w:name="Grid Table 3 Accent 2" w:uiPriority="48"/>
-    <w:lsdException w:name="Grid Table 4 Accent 2" w:uiPriority="49"/>
-    <w:lsdException w:name="Grid Table 5 Dark Accent 2" w:uiPriority="50"/>
-    <w:lsdException w:name="Grid Table 6 Colorful Accent 2" w:uiPriority="51"/>
-    <w:lsdException w:name="Grid Table 7 Colorful Accent 2" w:uiPriority="52"/>
-    <w:lsdException w:name="Grid Table 1 Light Accent 3" w:uiPriority="46"/>
-    <w:lsdException w:name="Grid Table 2 Accent 3" w:uiPriority="47"/>
-    <w:lsdException w:name="Grid Table 3 Accent 3" w:uiPriority="48"/>
-    <w:lsdException w:name="Grid Table 4 Accent 3" w:uiPriority="49"/>
-    <w:lsdException w:name="Grid Table 5 Dark Accent 3" w:uiPriority="50"/>
-    <w:lsdException w:name="Grid Table 6 Colorful Accent 3" w:uiPriority="51"/>
-    <w:lsdException w:name="Grid Table 7 Colorful Accent 3" w:uiPriority="52"/>
-    <w:lsdException w:name="Grid Table 1 Light Accent 4" w:uiPriority="46"/>
-    <w:lsdException w:name="Grid Table 2 Accent 4" w:uiPriority="47"/>
-    <w:lsdException w:name="Grid Table 3 Accent 4" w:uiPriority="48"/>
-    <w:lsdException w:name="Grid Table 4 Accent 4" w:uiPriority="49"/>
-    <w:lsdException w:name="Grid Table 5 Dark Accent 4" w:uiPriority="50"/>
-    <w:lsdException w:name="Grid Table 6 Colorful Accent 4" w:uiPriority="51"/>
-    <w:lsdException w:name="Grid Table 7 Colorful Accent 4" w:uiPriority="52"/>
-    <w:lsdException w:name="Grid Table 1 Light Accent 5" w:uiPriority="46"/>
-    <w:lsdException w:name="Grid Table 2 Accent 5" w:uiPriority="47"/>
-    <w:lsdException w:name="Grid Table 3 Accent 5" w:uiPriority="48"/>
-    <w:lsdException w:name="Grid Table 4 Accent 5" w:uiPriority="49"/>
-    <w:lsdException w:name="Grid Table 5 Dark Accent 5" w:uiPriority="50"/>
-    <w:lsdException w:name="Grid Table 6 Colorful Accent 5" w:uiPriority="51"/>
-    <w:lsdException w:name="Grid Table 7 Colorful Accent 5" w:uiPriority="52"/>
-    <w:lsdException w:name="Grid Table 1 Light Accent 6" w:uiPriority="46"/>
-    <w:lsdException w:name="Grid Table 2 Accent 6" w:uiPriority="47"/>
-    <w:lsdException w:name="Grid Table 3 Accent 6" w:uiPriority="48"/>
-    <w:lsdException w:name="Grid Table 4 Accent 6" w:uiPriority="49"/>
-    <w:lsdException w:name="Grid Table 5 Dark Accent 6" w:uiPriority="50"/>
-    <w:lsdException w:name="Grid Table 6 Colorful Accent 6" w:uiPriority="51"/>
-    <w:lsdException w:name="Grid Table 7 Colorful Accent 6" w:uiPriority="52"/>
-    <w:lsdException w:name="List Table 1 Light" w:uiPriority="46"/>
-    <w:lsdException w:name="List Table 2" w:uiPriority="47"/>
-    <w:lsdException w:name="List Table 3" w:uiPriority="48"/>
-    <w:lsdException w:name="List Table 4" w:uiPriority="49"/>
-    <w:lsdException w:name="List Table 5 Dark" w:uiPriority="50"/>
-    <w:lsdException w:name="List Table 6 Colorful" w:uiPriority="51"/>
-    <w:lsdException w:name="List Table 7 Colorful" w:uiPriority="52"/>
-    <w:lsdException w:name="List Table 1 Light Accent 1" w:uiPriority="46"/>
-    <w:lsdException w:name="List Table 2 Accent 1" w:uiPriority="47"/>
-    <w:lsdException w:name="List Table 3 Accent 1" w:uiPriority="48"/>
-    <w:lsdException w:name="List Table 4 Accent 1" w:uiPriority="49"/>
-    <w:lsdException w:name="List Table 5 Dark Accent 1" w:uiPriority="50"/>
-    <w:lsdException w:name="List Table 6 Colorful Accent 1" w:uiPriority="51"/>
-    <w:lsdException w:name="List Table 7 Colorful Accent 1" w:uiPriority="52"/>
-    <w:lsdException w:name="List Table 1 Light Accent 2" w:uiPriority="46"/>
-    <w:lsdException w:name="List Table 2 Accent 2" w:uiPriority="47"/>
-    <w:lsdException w:name="List Table 3 Accent 2" w:uiPriority="48"/>
-    <w:lsdException w:name="List Table 4 Accent 2" w:uiPriority="49"/>
-    <w:lsdException w:name="List Table 5 Dark Accent 2" w:uiPriority="50"/>
-    <w:lsdException w:name="List Table 6 Colorful Accent 2" w:uiPriority="51"/>
-    <w:lsdException w:name="List Table 7 Colorful Accent 2" w:uiPriority="52"/>
-    <w:lsdException w:name="List Table 1 Light Accent 3" w:uiPriority="46"/>
-    <w:lsdException w:name="List Table 2 Accent 3" w:uiPriority="47"/>
-    <w:lsdException w:name="List Table 3 Accent 3" w:uiPriority="48"/>
-    <w:lsdException w:name="List Table 4 Accent 3" w:uiPriority="49"/>
-    <w:lsdException w:name="List Table 5 Dark Accent 3" w:uiPriority="50"/>
-    <w:lsdException w:name="List Table 6 Colorful Accent 3" w:uiPriority="51"/>
-    <w:lsdException w:name="List Table 7 Colorful Accent 3" w:uiPriority="52"/>
-    <w:lsdException w:name="List Table 1 Light Accent 4" w:uiPriority="46"/>
-    <w:lsdException w:name="List Table 2 Accent 4" w:uiPriority="47"/>
-    <w:lsdException w:name="List Table 3 Accent 4" w:uiPriority="48"/>
-    <w:lsdException w:name="List Table 4 Accent 4" w:uiPriority="49"/>
-    <w:lsdException w:name="List Table 5 Dark Accent 4" w:uiPriority="50"/>
-    <w:lsdException w:name="List Table 6 Colorful Accent 4" w:uiPriority="51"/>
-    <w:lsdException w:name="List Table 7 Colorful Accent 4" w:uiPriority="52"/>
-    <w:lsdException w:name="List Table 1 Light Accent 5" w:uiPriority="46"/>
-    <w:lsdException w:name="List Table 2 Accent 5" w:uiPriority="47"/>
-    <w:lsdException w:name="List Table 3 Accent 5" w:uiPriority="48"/>
-    <w:lsdException w:name="List Table 4 Accent 5" w:uiPriority="49"/>
-    <w:lsdException w:name="List Table 5 Dark Accent 5" w:uiPriority="50"/>
-    <w:lsdException w:name="List Table 6 Colorful Accent 5" w:uiPriority="51"/>
-    <w:lsdException w:name="List Table 7 Colorful Accent 5" w:uiPriority="52"/>
-    <w:lsdException w:name="List Table 1 Light Accent 6" w:uiPriority="46"/>
-    <w:lsdException w:name="List Table 2 Accent 6" w:uiPriority="47"/>
-    <w:lsdException w:name="List Table 3 Accent 6" w:uiPriority="48"/>
-    <w:lsdException w:name="List Table 4 Accent 6" w:uiPriority="49"/>
-    <w:lsdException w:name="List Table 5 Dark Accent 6" w:uiPriority="50"/>
-    <w:lsdException w:name="List Table 6 Colorful Accent 6" w:uiPriority="51"/>
-    <w:lsdException w:name="List Table 7 Colorful Accent 6" w:uiPriority="52"/>
+  <w:latentStyles w:defLockedState="0" w:defUIPriority="99" w:defSemiHidden="1" w:defUnhideWhenUsed="1" w:defQFormat="0" w:count="276">
+    <w:lsdException w:name="Normal" w:semiHidden="0" w:uiPriority="0" w:unhideWhenUsed="0" w:qFormat="1"/>
+    <w:lsdException w:name="heading 1" w:semiHidden="0" w:uiPriority="9" w:unhideWhenUsed="0" w:qFormat="1"/>
+    <w:lsdException w:name="heading 2" w:uiPriority="9" w:qFormat="1"/>
+    <w:lsdException w:name="heading 3" w:uiPriority="9" w:qFormat="1"/>
+    <w:lsdException w:name="heading 4" w:uiPriority="9" w:qFormat="1"/>
+    <w:lsdException w:name="heading 5" w:uiPriority="9" w:qFormat="1"/>
+    <w:lsdException w:name="heading 6" w:uiPriority="9" w:qFormat="1"/>
+    <w:lsdException w:name="heading 7" w:uiPriority="9" w:qFormat="1"/>
+    <w:lsdException w:name="heading 8" w:uiPriority="9" w:qFormat="1"/>
+    <w:lsdException w:name="heading 9" w:uiPriority="9" w:qFormat="1"/>
+    <w:lsdException w:name="toc 1" w:uiPriority="39"/>
+    <w:lsdException w:name="toc 2" w:uiPriority="39"/>
+    <w:lsdException w:name="toc 3" w:uiPriority="39"/>
+    <w:lsdException w:name="toc 4" w:uiPriority="39"/>
+    <w:lsdException w:name="toc 5" w:uiPriority="39"/>
+    <w:lsdException w:name="toc 6" w:uiPriority="39"/>
+    <w:lsdException w:name="toc 7" w:uiPriority="39"/>
+    <w:lsdException w:name="toc 8" w:uiPriority="39"/>
+    <w:lsdException w:name="toc 9" w:uiPriority="39"/>
+    <w:lsdException w:name="caption" w:uiPriority="35" w:qFormat="1"/>
+    <w:lsdException w:name="Title" w:semiHidden="0" w:uiPriority="10" w:unhideWhenUsed="0" w:qFormat="1"/>
+    <w:lsdException w:name="Default Paragraph Font" w:uiPriority="1"/>
+    <w:lsdException w:name="Subtitle" w:semiHidden="0" w:uiPriority="11" w:unhideWhenUsed="0" w:qFormat="1"/>
+    <w:lsdException w:name="Strong" w:semiHidden="0" w:uiPriority="22" w:unhideWhenUsed="0" w:qFormat="1"/>
+    <w:lsdException w:name="Emphasis" w:semiHidden="0" w:uiPriority="20" w:unhideWhenUsed="0" w:qFormat="1"/>
+    <w:lsdException w:name="Table Grid" w:semiHidden="0" w:uiPriority="59" w:unhideWhenUsed="0"/>
+    <w:lsdException w:name="Note Level 1" w:semiHidden="0" w:unhideWhenUsed="0"/>
+    <w:lsdException w:name="Note Level 2" w:semiHidden="0" w:unhideWhenUsed="0"/>
+    <w:lsdException w:name="Note Level 3" w:semiHidden="0" w:unhideWhenUsed="0"/>
+    <w:lsdException w:name="Note Level 4" w:semiHidden="0" w:unhideWhenUsed="0"/>
+    <w:lsdException w:name="Note Level 5" w:semiHidden="0" w:unhideWhenUsed="0"/>
+    <w:lsdException w:name="Note Level 6" w:semiHidden="0" w:unhideWhenUsed="0"/>
+    <w:lsdException w:name="Note Level 7" w:semiHidden="0" w:unhideWhenUsed="0"/>
+    <w:lsdException w:name="Note Level 8" w:semiHidden="0" w:unhideWhenUsed="0"/>
+    <w:lsdException w:name="Note Level 9" w:semiHidden="0" w:unhideWhenUsed="0"/>
+    <w:lsdException w:name="Placeholder Text" w:unhideWhenUsed="0"/>
+    <w:lsdException w:name="No Spacing" w:semiHidden="0" w:uiPriority="1" w:unhideWhenUsed="0" w:qFormat="1"/>
+    <w:lsdException w:name="Light Shading" w:semiHidden="0" w:uiPriority="60" w:unhideWhenUsed="0"/>
+    <w:lsdException w:name="Light List" w:semiHidden="0" w:uiPriority="61" w:unhideWhenUsed="0"/>
+    <w:lsdException w:name="Light Grid" w:semiHidden="0" w:uiPriority="62" w:unhideWhenUsed="0"/>
+    <w:lsdException w:name="Medium Shading 1" w:semiHidden="0" w:uiPriority="63" w:unhideWhenUsed="0"/>
+    <w:lsdException w:name="Medium Shading 2" w:semiHidden="0" w:uiPriority="64" w:unhideWhenUsed="0"/>
+    <w:lsdException w:name="Medium List 1" w:semiHidden="0" w:uiPriority="65" w:unhideWhenUsed="0"/>
+    <w:lsdException w:name="Medium List 2" w:semiHidden="0" w:uiPriority="66" w:unhideWhenUsed="0"/>
+    <w:lsdException w:name="Medium Grid 1" w:semiHidden="0" w:uiPriority="67" w:unhideWhenUsed="0"/>
+    <w:lsdException w:name="Medium Grid 2" w:semiHidden="0" w:uiPriority="68" w:unhideWhenUsed="0"/>
+    <w:lsdException w:name="Medium Grid 3" w:semiHidden="0" w:uiPriority="69" w:unhideWhenUsed="0"/>
+    <w:lsdException w:name="Dark List" w:semiHidden="0" w:uiPriority="70" w:unhideWhenUsed="0"/>
+    <w:lsdException w:name="Colorful Shading" w:semiHidden="0" w:uiPriority="71" w:unhideWhenUsed="0"/>
+    <w:lsdException w:name="Colorful List" w:semiHidden="0" w:uiPriority="72" w:unhideWhenUsed="0"/>
+    <w:lsdException w:name="Colorful Grid" w:semiHidden="0" w:uiPriority="73" w:unhideWhenUsed="0"/>
+    <w:lsdException w:name="Light Shading Accent 1" w:semiHidden="0" w:uiPriority="60" w:unhideWhenUsed="0"/>
+    <w:lsdException w:name="Light List Accent 1" w:semiHidden="0" w:uiPriority="61" w:unhideWhenUsed="0"/>
+    <w:lsdException w:name="Light Grid Accent 1" w:semiHidden="0" w:uiPriority="62" w:unhideWhenUsed="0"/>
+    <w:lsdException w:name="Medium Shading 1 Accent 1" w:semiHidden="0" w:uiPriority="63" w:unhideWhenUsed="0"/>
+    <w:lsdException w:name="Medium Shading 2 Accent 1" w:semiHidden="0" w:uiPriority="64" w:unhideWhenUsed="0"/>
+    <w:lsdException w:name="Medium List 1 Accent 1" w:semiHidden="0" w:uiPriority="65" w:unhideWhenUsed="0"/>
+    <w:lsdException w:name="Revision" w:unhideWhenUsed="0"/>
+    <w:lsdException w:name="List Paragraph" w:semiHidden="0" w:uiPriority="34" w:unhideWhenUsed="0" w:qFormat="1"/>
+    <w:lsdException w:name="Quote" w:semiHidden="0" w:uiPriority="29" w:unhideWhenUsed="0" w:qFormat="1"/>
+    <w:lsdException w:name="Intense Quote" w:semiHidden="0" w:uiPriority="30" w:unhideWhenUsed="0" w:qFormat="1"/>
+    <w:lsdException w:name="Medium List 2 Accent 1" w:semiHidden="0" w:uiPriority="66" w:unhideWhenUsed="0"/>
+    <w:lsdException w:name="Medium Grid 1 Accent 1" w:semiHidden="0" w:uiPriority="67" w:unhideWhenUsed="0"/>
+    <w:lsdException w:name="Medium Grid 2 Accent 1" w:semiHidden="0" w:uiPriority="68" w:unhideWhenUsed="0"/>
+    <w:lsdException w:name="Medium Grid 3 Accent 1" w:semiHidden="0" w:uiPriority="69" w:unhideWhenUsed="0"/>
+    <w:lsdException w:name="Dark List Accent 1" w:semiHidden="0" w:uiPriority="70" w:unhideWhenUsed="0"/>
+    <w:lsdException w:name="Colorful Shading Accent 1" w:semiHidden="0" w:uiPriority="71" w:unhideWhenUsed="0"/>
+    <w:lsdException w:name="Colorful List Accent 1" w:semiHidden="0" w:uiPriority="72" w:unhideWhenUsed="0"/>
+    <w:lsdException w:name="Colorful Grid Accent 1" w:semiHidden="0" w:uiPriority="73" w:unhideWhenUsed="0"/>
+    <w:lsdException w:name="Light Shading Accent 2" w:semiHidden="0" w:uiPriority="60" w:unhideWhenUsed="0"/>
+    <w:lsdException w:name="Light List Accent 2" w:semiHidden="0" w:uiPriority="61" w:unhideWhenUsed="0"/>
+    <w:lsdException w:name="Light Grid Accent 2" w:semiHidden="0" w:uiPriority="62" w:unhideWhenUsed="0"/>
+    <w:lsdException w:name="Medium Shading 1 Accent 2" w:semiHidden="0" w:uiPriority="63" w:unhideWhenUsed="0"/>
+    <w:lsdException w:name="Medium Shading 2 Accent 2" w:semiHidden="0" w:uiPriority="64" w:unhideWhenUsed="0"/>
+    <w:lsdException w:name="Medium List 1 Accent 2" w:semiHidden="0" w:uiPriority="65" w:unhideWhenUsed="0"/>
+    <w:lsdException w:name="Medium List 2 Accent 2" w:semiHidden="0" w:uiPriority="66" w:unhideWhenUsed="0"/>
+    <w:lsdException w:name="Medium Grid 1 Accent 2" w:semiHidden="0" w:uiPriority="67" w:unhideWhenUsed="0"/>
+    <w:lsdException w:name="Medium Grid 2 Accent 2" w:semiHidden="0" w:uiPriority="68" w:unhideWhenUsed="0"/>
+    <w:lsdException w:name="Medium Grid 3 Accent 2" w:semiHidden="0" w:uiPriority="69" w:unhideWhenUsed="0"/>
+    <w:lsdException w:name="Dark List Accent 2" w:semiHidden="0" w:uiPriority="70" w:unhideWhenUsed="0"/>
+    <w:lsdException w:name="Colorful Shading Accent 2" w:semiHidden="0" w:uiPriority="71" w:unhideWhenUsed="0"/>
+    <w:lsdException w:name="Colorful List Accent 2" w:semiHidden="0" w:uiPriority="72" w:unhideWhenUsed="0"/>
+    <w:lsdException w:name="Colorful Grid Accent 2" w:semiHidden="0" w:uiPriority="73" w:unhideWhenUsed="0"/>
+    <w:lsdException w:name="Light Shading Accent 3" w:semiHidden="0" w:uiPriority="60" w:unhideWhenUsed="0"/>
+    <w:lsdException w:name="Light List Accent 3" w:semiHidden="0" w:uiPriority="61" w:unhideWhenUsed="0"/>
+    <w:lsdException w:name="Light Grid Accent 3" w:semiHidden="0" w:uiPriority="62" w:unhideWhenUsed="0"/>
+    <w:lsdException w:name="Medium Shading 1 Accent 3" w:semiHidden="0" w:uiPriority="63" w:unhideWhenUsed="0"/>
+    <w:lsdException w:name="Medium Shading 2 Accent 3" w:semiHidden="0" w:uiPriority="64" w:unhideWhenUsed="0"/>
+    <w:lsdException w:name="Medium List 1 Accent 3" w:semiHidden="0" w:uiPriority="65" w:unhideWhenUsed="0"/>
+    <w:lsdException w:name="Medium List 2 Accent 3" w:semiHidden="0" w:uiPriority="66" w:unhideWhenUsed="0"/>
+    <w:lsdException w:name="Medium Grid 1 Accent 3" w:semiHidden="0" w:uiPriority="67" w:unhideWhenUsed="0"/>
+    <w:lsdException w:name="Medium Grid 2 Accent 3" w:semiHidden="0" w:uiPriority="68" w:unhideWhenUsed="0"/>
+    <w:lsdException w:name="Medium Grid 3 Accent 3" w:semiHidden="0" w:uiPriority="69" w:unhideWhenUsed="0"/>
+    <w:lsdException w:name="Dark List Accent 3" w:semiHidden="0" w:uiPriority="70" w:unhideWhenUsed="0"/>
+    <w:lsdException w:name="Colorful Shading Accent 3" w:semiHidden="0" w:uiPriority="71" w:unhideWhenUsed="0"/>
+    <w:lsdException w:name="Colorful List Accent 3" w:semiHidden="0" w:uiPriority="72" w:unhideWhenUsed="0"/>
+    <w:lsdException w:name="Colorful Grid Accent 3" w:semiHidden="0" w:uiPriority="73" w:unhideWhenUsed="0"/>
+    <w:lsdException w:name="Light Shading Accent 4" w:semiHidden="0" w:uiPriority="60" w:unhideWhenUsed="0"/>
+    <w:lsdException w:name="Light List Accent 4" w:semiHidden="0" w:uiPriority="61" w:unhideWhenUsed="0"/>
+    <w:lsdException w:name="Light Grid Accent 4" w:semiHidden="0" w:uiPriority="62" w:unhideWhenUsed="0"/>
+    <w:lsdException w:name="Medium Shading 1 Accent 4" w:semiHidden="0" w:uiPriority="63" w:unhideWhenUsed="0"/>
+    <w:lsdException w:name="Medium Shading 2 Accent 4" w:semiHidden="0" w:uiPriority="64" w:unhideWhenUsed="0"/>
+    <w:lsdException w:name="Medium List 1 Accent 4" w:semiHidden="0" w:uiPriority="65" w:unhideWhenUsed="0"/>
+    <w:lsdException w:name="Medium List 2 Accent 4" w:semiHidden="0" w:uiPriority="66" w:unhideWhenUsed="0"/>
+    <w:lsdException w:name="Medium Grid 1 Accent 4" w:semiHidden="0" w:uiPriority="67" w:unhideWhenUsed="0"/>
+    <w:lsdException w:name="Medium Grid 2 Accent 4" w:semiHidden="0" w:uiPriority="68" w:unhideWhenUsed="0"/>
+    <w:lsdException w:name="Medium Grid 3 Accent 4" w:semiHidden="0" w:uiPriority="69" w:unhideWhenUsed="0"/>
+    <w:lsdException w:name="Dark List Accent 4" w:semiHidden="0" w:uiPriority="70" w:unhideWhenUsed="0"/>
+    <w:lsdException w:name="Colorful Shading Accent 4" w:semiHidden="0" w:uiPriority="71" w:unhideWhenUsed="0"/>
+    <w:lsdException w:name="Colorful List Accent 4" w:semiHidden="0" w:uiPriority="72" w:unhideWhenUsed="0"/>
+    <w:lsdException w:name="Colorful Grid Accent 4" w:semiHidden="0" w:uiPriority="73" w:unhideWhenUsed="0"/>
+    <w:lsdException w:name="Light Shading Accent 5" w:semiHidden="0" w:uiPriority="60" w:unhideWhenUsed="0"/>
+    <w:lsdException w:name="Light List Accent 5" w:semiHidden="0" w:uiPriority="61" w:unhideWhenUsed="0"/>
+    <w:lsdException w:name="Light Grid Accent 5" w:semiHidden="0" w:uiPriority="62" w:unhideWhenUsed="0"/>
+    <w:lsdException w:name="Medium Shading 1 Accent 5" w:semiHidden="0" w:uiPriority="63" w:unhideWhenUsed="0"/>
+    <w:lsdException w:name="Medium Shading 2 Accent 5" w:semiHidden="0" w:uiPriority="64" w:unhideWhenUsed="0"/>
+    <w:lsdException w:name="Medium List 1 Accent 5" w:semiHidden="0" w:uiPriority="65" w:unhideWhenUsed="0"/>
+    <w:lsdException w:name="Medium List 2 Accent 5" w:semiHidden="0" w:uiPriority="66" w:unhideWhenUsed="0"/>
+    <w:lsdException w:name="Medium Grid 1 Accent 5" w:semiHidden="0" w:uiPriority="67" w:unhideWhenUsed="0"/>
+    <w:lsdException w:name="Medium Grid 2 Accent 5" w:semiHidden="0" w:uiPriority="68" w:unhideWhenUsed="0"/>
+    <w:lsdException w:name="Medium Grid 3 Accent 5" w:semiHidden="0" w:uiPriority="69" w:unhideWhenUsed="0"/>
+    <w:lsdException w:name="Dark List Accent 5" w:semiHidden="0" w:uiPriority="70" w:unhideWhenUsed="0"/>
+    <w:lsdException w:name="Colorful Shading Accent 5" w:semiHidden="0" w:uiPriority="71" w:unhideWhenUsed="0"/>
+    <w:lsdException w:name="Colorful List Accent 5" w:semiHidden="0" w:uiPriority="72" w:unhideWhenUsed="0"/>
+    <w:lsdException w:name="Colorful Grid Accent 5" w:semiHidden="0" w:uiPriority="73" w:unhideWhenUsed="0"/>
+    <w:lsdException w:name="Light Shading Accent 6" w:semiHidden="0" w:uiPriority="60" w:unhideWhenUsed="0"/>
+    <w:lsdException w:name="Light List Accent 6" w:semiHidden="0" w:uiPriority="61" w:unhideWhenUsed="0"/>
+    <w:lsdException w:name="Light Grid Accent 6" w:semiHidden="0" w:uiPriority="62" w:unhideWhenUsed="0"/>
+    <w:lsdException w:name="Medium Shading 1 Accent 6" w:semiHidden="0" w:uiPriority="63" w:unhideWhenUsed="0"/>
+    <w:lsdException w:name="Medium Shading 2 Accent 6" w:semiHidden="0" w:uiPriority="64" w:unhideWhenUsed="0"/>
+    <w:lsdException w:name="Medium List 1 Accent 6" w:semiHidden="0" w:uiPriority="65" w:unhideWhenUsed="0"/>
+    <w:lsdException w:name="Medium List 2 Accent 6" w:semiHidden="0" w:uiPriority="66" w:unhideWhenUsed="0"/>
+    <w:lsdException w:name="Medium Grid 1 Accent 6" w:semiHidden="0" w:uiPriority="67" w:unhideWhenUsed="0"/>
+    <w:lsdException w:name="Medium Grid 2 Accent 6" w:semiHidden="0" w:uiPriority="68" w:unhideWhenUsed="0"/>
+    <w:lsdException w:name="Medium Grid 3 Accent 6" w:semiHidden="0" w:uiPriority="69" w:unhideWhenUsed="0"/>
+    <w:lsdException w:name="Dark List Accent 6" w:semiHidden="0" w:uiPriority="70" w:unhideWhenUsed="0"/>
+    <w:lsdException w:name="Colorful Shading Accent 6" w:semiHidden="0" w:uiPriority="71" w:unhideWhenUsed="0"/>
+    <w:lsdException w:name="Colorful List Accent 6" w:semiHidden="0" w:uiPriority="72" w:unhideWhenUsed="0"/>
+    <w:lsdException w:name="Colorful Grid Accent 6" w:semiHidden="0" w:uiPriority="73" w:unhideWhenUsed="0"/>
+    <w:lsdException w:name="Subtle Emphasis" w:semiHidden="0" w:uiPriority="19" w:unhideWhenUsed="0" w:qFormat="1"/>
+    <w:lsdException w:name="Intense Emphasis" w:semiHidden="0" w:uiPriority="21" w:unhideWhenUsed="0" w:qFormat="1"/>
+    <w:lsdException w:name="Subtle Reference" w:semiHidden="0" w:uiPriority="31" w:unhideWhenUsed="0" w:qFormat="1"/>
+    <w:lsdException w:name="Intense Reference" w:semiHidden="0" w:uiPriority="32" w:unhideWhenUsed="0" w:qFormat="1"/>
+    <w:lsdException w:name="Book Title" w:semiHidden="0" w:uiPriority="33" w:unhideWhenUsed="0" w:qFormat="1"/>
+    <w:lsdException w:name="Bibliography" w:uiPriority="37"/>
+    <w:lsdException w:name="TOC Heading" w:uiPriority="39" w:qFormat="1"/>
   </w:latentStyles>
   <w:style w:type="paragraph" w:default="1" w:styleId="Normal">
     <w:name w:val="Normal"/>
@@ -2659,6 +3019,228 @@
   <w:style w:type="character" w:default="1" w:styleId="DefaultParagraphFont">
     <w:name w:val="Default Paragraph Font"/>
     <w:uiPriority w:val="1"/>
+    <w:semiHidden/>
+    <w:unhideWhenUsed/>
+  </w:style>
+  <w:style w:type="table" w:default="1" w:styleId="TableNormal">
+    <w:name w:val="Normal Table"/>
+    <w:uiPriority w:val="99"/>
+    <w:semiHidden/>
+    <w:unhideWhenUsed/>
+    <w:tblPr>
+      <w:tblInd w:w="0" w:type="dxa"/>
+      <w:tblCellMar>
+        <w:top w:w="0" w:type="dxa"/>
+        <w:left w:w="108" w:type="dxa"/>
+        <w:bottom w:w="0" w:type="dxa"/>
+        <w:right w:w="108" w:type="dxa"/>
+      </w:tblCellMar>
+    </w:tblPr>
+  </w:style>
+  <w:style w:type="numbering" w:default="1" w:styleId="NoList">
+    <w:name w:val="No List"/>
+    <w:uiPriority w:val="99"/>
+    <w:semiHidden/>
+    <w:unhideWhenUsed/>
+  </w:style>
+  <w:style w:type="paragraph" w:styleId="NoSpacing">
+    <w:name w:val="No Spacing"/>
+    <w:uiPriority w:val="1"/>
+    <w:qFormat/>
+    <w:rsid w:val="00421F2A"/>
+    <w:pPr>
+      <w:spacing w:after="0" w:line="240" w:lineRule="auto"/>
+    </w:pPr>
+  </w:style>
+  <w:style w:type="paragraph" w:styleId="ListParagraph">
+    <w:name w:val="List Paragraph"/>
+    <w:basedOn w:val="Normal"/>
+    <w:uiPriority w:val="34"/>
+    <w:qFormat/>
+    <w:rsid w:val="00421F2A"/>
+    <w:pPr>
+      <w:spacing w:after="160" w:line="259" w:lineRule="auto"/>
+      <w:ind w:left="720"/>
+      <w:contextualSpacing/>
+    </w:pPr>
+  </w:style>
+</w:styles>
+</file>
+
+<file path=word/stylesWithEffects.xml><?xml version="1.0" encoding="utf-8"?>
+<w:styles xmlns:wpc="http://schemas.microsoft.com/office/word/2010/wordprocessingCanvas" xmlns:mo="http://schemas.microsoft.com/office/mac/office/2008/main" xmlns:mc="http://schemas.openxmlformats.org/markup-compatibility/2006" xmlns:mv="urn:schemas-microsoft-com:mac:vml" xmlns:o="urn:schemas-microsoft-com:office:office" xmlns:r="http://schemas.openxmlformats.org/officeDocument/2006/relationships" xmlns:m="http://schemas.openxmlformats.org/officeDocument/2006/math" xmlns:v="urn:schemas-microsoft-com:vml" xmlns:wp14="http://schemas.microsoft.com/office/word/2010/wordprocessingDrawing" xmlns:wp="http://schemas.openxmlformats.org/drawingml/2006/wordprocessingDrawing" xmlns:w10="urn:schemas-microsoft-com:office:word" xmlns:w="http://schemas.openxmlformats.org/wordprocessingml/2006/main" xmlns:w14="http://schemas.microsoft.com/office/word/2010/wordml" xmlns:wpg="http://schemas.microsoft.com/office/word/2010/wordprocessingGroup" xmlns:wpi="http://schemas.microsoft.com/office/word/2010/wordprocessingInk" xmlns:wne="http://schemas.microsoft.com/office/word/2006/wordml" xmlns:wps="http://schemas.microsoft.com/office/word/2010/wordprocessingShape" mc:Ignorable="w14 wp14">
+  <w:docDefaults>
+    <w:rPrDefault>
+      <w:rPr>
+        <w:rFonts w:asciiTheme="minorHAnsi" w:eastAsiaTheme="minorHAnsi" w:hAnsiTheme="minorHAnsi" w:cstheme="minorBidi"/>
+        <w:sz w:val="22"/>
+        <w:szCs w:val="22"/>
+        <w:lang w:val="en-US" w:eastAsia="en-US" w:bidi="ar-SA"/>
+      </w:rPr>
+    </w:rPrDefault>
+    <w:pPrDefault>
+      <w:pPr>
+        <w:spacing w:after="200" w:line="276" w:lineRule="auto"/>
+      </w:pPr>
+    </w:pPrDefault>
+  </w:docDefaults>
+  <w:latentStyles w:defLockedState="0" w:defUIPriority="99" w:defSemiHidden="1" w:defUnhideWhenUsed="1" w:defQFormat="0" w:count="276">
+    <w:lsdException w:name="Normal" w:semiHidden="0" w:uiPriority="0" w:unhideWhenUsed="0" w:qFormat="1"/>
+    <w:lsdException w:name="heading 1" w:semiHidden="0" w:uiPriority="9" w:unhideWhenUsed="0" w:qFormat="1"/>
+    <w:lsdException w:name="heading 2" w:uiPriority="9" w:qFormat="1"/>
+    <w:lsdException w:name="heading 3" w:uiPriority="9" w:qFormat="1"/>
+    <w:lsdException w:name="heading 4" w:uiPriority="9" w:qFormat="1"/>
+    <w:lsdException w:name="heading 5" w:uiPriority="9" w:qFormat="1"/>
+    <w:lsdException w:name="heading 6" w:uiPriority="9" w:qFormat="1"/>
+    <w:lsdException w:name="heading 7" w:uiPriority="9" w:qFormat="1"/>
+    <w:lsdException w:name="heading 8" w:uiPriority="9" w:qFormat="1"/>
+    <w:lsdException w:name="heading 9" w:uiPriority="9" w:qFormat="1"/>
+    <w:lsdException w:name="toc 1" w:uiPriority="39"/>
+    <w:lsdException w:name="toc 2" w:uiPriority="39"/>
+    <w:lsdException w:name="toc 3" w:uiPriority="39"/>
+    <w:lsdException w:name="toc 4" w:uiPriority="39"/>
+    <w:lsdException w:name="toc 5" w:uiPriority="39"/>
+    <w:lsdException w:name="toc 6" w:uiPriority="39"/>
+    <w:lsdException w:name="toc 7" w:uiPriority="39"/>
+    <w:lsdException w:name="toc 8" w:uiPriority="39"/>
+    <w:lsdException w:name="toc 9" w:uiPriority="39"/>
+    <w:lsdException w:name="caption" w:uiPriority="35" w:qFormat="1"/>
+    <w:lsdException w:name="Title" w:semiHidden="0" w:uiPriority="10" w:unhideWhenUsed="0" w:qFormat="1"/>
+    <w:lsdException w:name="Default Paragraph Font" w:uiPriority="1"/>
+    <w:lsdException w:name="Subtitle" w:semiHidden="0" w:uiPriority="11" w:unhideWhenUsed="0" w:qFormat="1"/>
+    <w:lsdException w:name="Strong" w:semiHidden="0" w:uiPriority="22" w:unhideWhenUsed="0" w:qFormat="1"/>
+    <w:lsdException w:name="Emphasis" w:semiHidden="0" w:uiPriority="20" w:unhideWhenUsed="0" w:qFormat="1"/>
+    <w:lsdException w:name="Table Grid" w:semiHidden="0" w:uiPriority="59" w:unhideWhenUsed="0"/>
+    <w:lsdException w:name="Note Level 1" w:semiHidden="0" w:unhideWhenUsed="0"/>
+    <w:lsdException w:name="Note Level 2" w:semiHidden="0" w:unhideWhenUsed="0"/>
+    <w:lsdException w:name="Note Level 3" w:semiHidden="0" w:unhideWhenUsed="0"/>
+    <w:lsdException w:name="Note Level 4" w:semiHidden="0" w:unhideWhenUsed="0"/>
+    <w:lsdException w:name="Note Level 5" w:semiHidden="0" w:unhideWhenUsed="0"/>
+    <w:lsdException w:name="Note Level 6" w:semiHidden="0" w:unhideWhenUsed="0"/>
+    <w:lsdException w:name="Note Level 7" w:semiHidden="0" w:unhideWhenUsed="0"/>
+    <w:lsdException w:name="Note Level 8" w:semiHidden="0" w:unhideWhenUsed="0"/>
+    <w:lsdException w:name="Note Level 9" w:semiHidden="0" w:unhideWhenUsed="0"/>
+    <w:lsdException w:name="Placeholder Text" w:unhideWhenUsed="0"/>
+    <w:lsdException w:name="No Spacing" w:semiHidden="0" w:uiPriority="1" w:unhideWhenUsed="0" w:qFormat="1"/>
+    <w:lsdException w:name="Light Shading" w:semiHidden="0" w:uiPriority="60" w:unhideWhenUsed="0"/>
+    <w:lsdException w:name="Light List" w:semiHidden="0" w:uiPriority="61" w:unhideWhenUsed="0"/>
+    <w:lsdException w:name="Light Grid" w:semiHidden="0" w:uiPriority="62" w:unhideWhenUsed="0"/>
+    <w:lsdException w:name="Medium Shading 1" w:semiHidden="0" w:uiPriority="63" w:unhideWhenUsed="0"/>
+    <w:lsdException w:name="Medium Shading 2" w:semiHidden="0" w:uiPriority="64" w:unhideWhenUsed="0"/>
+    <w:lsdException w:name="Medium List 1" w:semiHidden="0" w:uiPriority="65" w:unhideWhenUsed="0"/>
+    <w:lsdException w:name="Medium List 2" w:semiHidden="0" w:uiPriority="66" w:unhideWhenUsed="0"/>
+    <w:lsdException w:name="Medium Grid 1" w:semiHidden="0" w:uiPriority="67" w:unhideWhenUsed="0"/>
+    <w:lsdException w:name="Medium Grid 2" w:semiHidden="0" w:uiPriority="68" w:unhideWhenUsed="0"/>
+    <w:lsdException w:name="Medium Grid 3" w:semiHidden="0" w:uiPriority="69" w:unhideWhenUsed="0"/>
+    <w:lsdException w:name="Dark List" w:semiHidden="0" w:uiPriority="70" w:unhideWhenUsed="0"/>
+    <w:lsdException w:name="Colorful Shading" w:semiHidden="0" w:uiPriority="71" w:unhideWhenUsed="0"/>
+    <w:lsdException w:name="Colorful List" w:semiHidden="0" w:uiPriority="72" w:unhideWhenUsed="0"/>
+    <w:lsdException w:name="Colorful Grid" w:semiHidden="0" w:uiPriority="73" w:unhideWhenUsed="0"/>
+    <w:lsdException w:name="Light Shading Accent 1" w:semiHidden="0" w:uiPriority="60" w:unhideWhenUsed="0"/>
+    <w:lsdException w:name="Light List Accent 1" w:semiHidden="0" w:uiPriority="61" w:unhideWhenUsed="0"/>
+    <w:lsdException w:name="Light Grid Accent 1" w:semiHidden="0" w:uiPriority="62" w:unhideWhenUsed="0"/>
+    <w:lsdException w:name="Medium Shading 1 Accent 1" w:semiHidden="0" w:uiPriority="63" w:unhideWhenUsed="0"/>
+    <w:lsdException w:name="Medium Shading 2 Accent 1" w:semiHidden="0" w:uiPriority="64" w:unhideWhenUsed="0"/>
+    <w:lsdException w:name="Medium List 1 Accent 1" w:semiHidden="0" w:uiPriority="65" w:unhideWhenUsed="0"/>
+    <w:lsdException w:name="Revision" w:unhideWhenUsed="0"/>
+    <w:lsdException w:name="List Paragraph" w:semiHidden="0" w:uiPriority="34" w:unhideWhenUsed="0" w:qFormat="1"/>
+    <w:lsdException w:name="Quote" w:semiHidden="0" w:uiPriority="29" w:unhideWhenUsed="0" w:qFormat="1"/>
+    <w:lsdException w:name="Intense Quote" w:semiHidden="0" w:uiPriority="30" w:unhideWhenUsed="0" w:qFormat="1"/>
+    <w:lsdException w:name="Medium List 2 Accent 1" w:semiHidden="0" w:uiPriority="66" w:unhideWhenUsed="0"/>
+    <w:lsdException w:name="Medium Grid 1 Accent 1" w:semiHidden="0" w:uiPriority="67" w:unhideWhenUsed="0"/>
+    <w:lsdException w:name="Medium Grid 2 Accent 1" w:semiHidden="0" w:uiPriority="68" w:unhideWhenUsed="0"/>
+    <w:lsdException w:name="Medium Grid 3 Accent 1" w:semiHidden="0" w:uiPriority="69" w:unhideWhenUsed="0"/>
+    <w:lsdException w:name="Dark List Accent 1" w:semiHidden="0" w:uiPriority="70" w:unhideWhenUsed="0"/>
+    <w:lsdException w:name="Colorful Shading Accent 1" w:semiHidden="0" w:uiPriority="71" w:unhideWhenUsed="0"/>
+    <w:lsdException w:name="Colorful List Accent 1" w:semiHidden="0" w:uiPriority="72" w:unhideWhenUsed="0"/>
+    <w:lsdException w:name="Colorful Grid Accent 1" w:semiHidden="0" w:uiPriority="73" w:unhideWhenUsed="0"/>
+    <w:lsdException w:name="Light Shading Accent 2" w:semiHidden="0" w:uiPriority="60" w:unhideWhenUsed="0"/>
+    <w:lsdException w:name="Light List Accent 2" w:semiHidden="0" w:uiPriority="61" w:unhideWhenUsed="0"/>
+    <w:lsdException w:name="Light Grid Accent 2" w:semiHidden="0" w:uiPriority="62" w:unhideWhenUsed="0"/>
+    <w:lsdException w:name="Medium Shading 1 Accent 2" w:semiHidden="0" w:uiPriority="63" w:unhideWhenUsed="0"/>
+    <w:lsdException w:name="Medium Shading 2 Accent 2" w:semiHidden="0" w:uiPriority="64" w:unhideWhenUsed="0"/>
+    <w:lsdException w:name="Medium List 1 Accent 2" w:semiHidden="0" w:uiPriority="65" w:unhideWhenUsed="0"/>
+    <w:lsdException w:name="Medium List 2 Accent 2" w:semiHidden="0" w:uiPriority="66" w:unhideWhenUsed="0"/>
+    <w:lsdException w:name="Medium Grid 1 Accent 2" w:semiHidden="0" w:uiPriority="67" w:unhideWhenUsed="0"/>
+    <w:lsdException w:name="Medium Grid 2 Accent 2" w:semiHidden="0" w:uiPriority="68" w:unhideWhenUsed="0"/>
+    <w:lsdException w:name="Medium Grid 3 Accent 2" w:semiHidden="0" w:uiPriority="69" w:unhideWhenUsed="0"/>
+    <w:lsdException w:name="Dark List Accent 2" w:semiHidden="0" w:uiPriority="70" w:unhideWhenUsed="0"/>
+    <w:lsdException w:name="Colorful Shading Accent 2" w:semiHidden="0" w:uiPriority="71" w:unhideWhenUsed="0"/>
+    <w:lsdException w:name="Colorful List Accent 2" w:semiHidden="0" w:uiPriority="72" w:unhideWhenUsed="0"/>
+    <w:lsdException w:name="Colorful Grid Accent 2" w:semiHidden="0" w:uiPriority="73" w:unhideWhenUsed="0"/>
+    <w:lsdException w:name="Light Shading Accent 3" w:semiHidden="0" w:uiPriority="60" w:unhideWhenUsed="0"/>
+    <w:lsdException w:name="Light List Accent 3" w:semiHidden="0" w:uiPriority="61" w:unhideWhenUsed="0"/>
+    <w:lsdException w:name="Light Grid Accent 3" w:semiHidden="0" w:uiPriority="62" w:unhideWhenUsed="0"/>
+    <w:lsdException w:name="Medium Shading 1 Accent 3" w:semiHidden="0" w:uiPriority="63" w:unhideWhenUsed="0"/>
+    <w:lsdException w:name="Medium Shading 2 Accent 3" w:semiHidden="0" w:uiPriority="64" w:unhideWhenUsed="0"/>
+    <w:lsdException w:name="Medium List 1 Accent 3" w:semiHidden="0" w:uiPriority="65" w:unhideWhenUsed="0"/>
+    <w:lsdException w:name="Medium List 2 Accent 3" w:semiHidden="0" w:uiPriority="66" w:unhideWhenUsed="0"/>
+    <w:lsdException w:name="Medium Grid 1 Accent 3" w:semiHidden="0" w:uiPriority="67" w:unhideWhenUsed="0"/>
+    <w:lsdException w:name="Medium Grid 2 Accent 3" w:semiHidden="0" w:uiPriority="68" w:unhideWhenUsed="0"/>
+    <w:lsdException w:name="Medium Grid 3 Accent 3" w:semiHidden="0" w:uiPriority="69" w:unhideWhenUsed="0"/>
+    <w:lsdException w:name="Dark List Accent 3" w:semiHidden="0" w:uiPriority="70" w:unhideWhenUsed="0"/>
+    <w:lsdException w:name="Colorful Shading Accent 3" w:semiHidden="0" w:uiPriority="71" w:unhideWhenUsed="0"/>
+    <w:lsdException w:name="Colorful List Accent 3" w:semiHidden="0" w:uiPriority="72" w:unhideWhenUsed="0"/>
+    <w:lsdException w:name="Colorful Grid Accent 3" w:semiHidden="0" w:uiPriority="73" w:unhideWhenUsed="0"/>
+    <w:lsdException w:name="Light Shading Accent 4" w:semiHidden="0" w:uiPriority="60" w:unhideWhenUsed="0"/>
+    <w:lsdException w:name="Light List Accent 4" w:semiHidden="0" w:uiPriority="61" w:unhideWhenUsed="0"/>
+    <w:lsdException w:name="Light Grid Accent 4" w:semiHidden="0" w:uiPriority="62" w:unhideWhenUsed="0"/>
+    <w:lsdException w:name="Medium Shading 1 Accent 4" w:semiHidden="0" w:uiPriority="63" w:unhideWhenUsed="0"/>
+    <w:lsdException w:name="Medium Shading 2 Accent 4" w:semiHidden="0" w:uiPriority="64" w:unhideWhenUsed="0"/>
+    <w:lsdException w:name="Medium List 1 Accent 4" w:semiHidden="0" w:uiPriority="65" w:unhideWhenUsed="0"/>
+    <w:lsdException w:name="Medium List 2 Accent 4" w:semiHidden="0" w:uiPriority="66" w:unhideWhenUsed="0"/>
+    <w:lsdException w:name="Medium Grid 1 Accent 4" w:semiHidden="0" w:uiPriority="67" w:unhideWhenUsed="0"/>
+    <w:lsdException w:name="Medium Grid 2 Accent 4" w:semiHidden="0" w:uiPriority="68" w:unhideWhenUsed="0"/>
+    <w:lsdException w:name="Medium Grid 3 Accent 4" w:semiHidden="0" w:uiPriority="69" w:unhideWhenUsed="0"/>
+    <w:lsdException w:name="Dark List Accent 4" w:semiHidden="0" w:uiPriority="70" w:unhideWhenUsed="0"/>
+    <w:lsdException w:name="Colorful Shading Accent 4" w:semiHidden="0" w:uiPriority="71" w:unhideWhenUsed="0"/>
+    <w:lsdException w:name="Colorful List Accent 4" w:semiHidden="0" w:uiPriority="72" w:unhideWhenUsed="0"/>
+    <w:lsdException w:name="Colorful Grid Accent 4" w:semiHidden="0" w:uiPriority="73" w:unhideWhenUsed="0"/>
+    <w:lsdException w:name="Light Shading Accent 5" w:semiHidden="0" w:uiPriority="60" w:unhideWhenUsed="0"/>
+    <w:lsdException w:name="Light List Accent 5" w:semiHidden="0" w:uiPriority="61" w:unhideWhenUsed="0"/>
+    <w:lsdException w:name="Light Grid Accent 5" w:semiHidden="0" w:uiPriority="62" w:unhideWhenUsed="0"/>
+    <w:lsdException w:name="Medium Shading 1 Accent 5" w:semiHidden="0" w:uiPriority="63" w:unhideWhenUsed="0"/>
+    <w:lsdException w:name="Medium Shading 2 Accent 5" w:semiHidden="0" w:uiPriority="64" w:unhideWhenUsed="0"/>
+    <w:lsdException w:name="Medium List 1 Accent 5" w:semiHidden="0" w:uiPriority="65" w:unhideWhenUsed="0"/>
+    <w:lsdException w:name="Medium List 2 Accent 5" w:semiHidden="0" w:uiPriority="66" w:unhideWhenUsed="0"/>
+    <w:lsdException w:name="Medium Grid 1 Accent 5" w:semiHidden="0" w:uiPriority="67" w:unhideWhenUsed="0"/>
+    <w:lsdException w:name="Medium Grid 2 Accent 5" w:semiHidden="0" w:uiPriority="68" w:unhideWhenUsed="0"/>
+    <w:lsdException w:name="Medium Grid 3 Accent 5" w:semiHidden="0" w:uiPriority="69" w:unhideWhenUsed="0"/>
+    <w:lsdException w:name="Dark List Accent 5" w:semiHidden="0" w:uiPriority="70" w:unhideWhenUsed="0"/>
+    <w:lsdException w:name="Colorful Shading Accent 5" w:semiHidden="0" w:uiPriority="71" w:unhideWhenUsed="0"/>
+    <w:lsdException w:name="Colorful List Accent 5" w:semiHidden="0" w:uiPriority="72" w:unhideWhenUsed="0"/>
+    <w:lsdException w:name="Colorful Grid Accent 5" w:semiHidden="0" w:uiPriority="73" w:unhideWhenUsed="0"/>
+    <w:lsdException w:name="Light Shading Accent 6" w:semiHidden="0" w:uiPriority="60" w:unhideWhenUsed="0"/>
+    <w:lsdException w:name="Light List Accent 6" w:semiHidden="0" w:uiPriority="61" w:unhideWhenUsed="0"/>
+    <w:lsdException w:name="Light Grid Accent 6" w:semiHidden="0" w:uiPriority="62" w:unhideWhenUsed="0"/>
+    <w:lsdException w:name="Medium Shading 1 Accent 6" w:semiHidden="0" w:uiPriority="63" w:unhideWhenUsed="0"/>
+    <w:lsdException w:name="Medium Shading 2 Accent 6" w:semiHidden="0" w:uiPriority="64" w:unhideWhenUsed="0"/>
+    <w:lsdException w:name="Medium List 1 Accent 6" w:semiHidden="0" w:uiPriority="65" w:unhideWhenUsed="0"/>
+    <w:lsdException w:name="Medium List 2 Accent 6" w:semiHidden="0" w:uiPriority="66" w:unhideWhenUsed="0"/>
+    <w:lsdException w:name="Medium Grid 1 Accent 6" w:semiHidden="0" w:uiPriority="67" w:unhideWhenUsed="0"/>
+    <w:lsdException w:name="Medium Grid 2 Accent 6" w:semiHidden="0" w:uiPriority="68" w:unhideWhenUsed="0"/>
+    <w:lsdException w:name="Medium Grid 3 Accent 6" w:semiHidden="0" w:uiPriority="69" w:unhideWhenUsed="0"/>
+    <w:lsdException w:name="Dark List Accent 6" w:semiHidden="0" w:uiPriority="70" w:unhideWhenUsed="0"/>
+    <w:lsdException w:name="Colorful Shading Accent 6" w:semiHidden="0" w:uiPriority="71" w:unhideWhenUsed="0"/>
+    <w:lsdException w:name="Colorful List Accent 6" w:semiHidden="0" w:uiPriority="72" w:unhideWhenUsed="0"/>
+    <w:lsdException w:name="Colorful Grid Accent 6" w:semiHidden="0" w:uiPriority="73" w:unhideWhenUsed="0"/>
+    <w:lsdException w:name="Subtle Emphasis" w:semiHidden="0" w:uiPriority="19" w:unhideWhenUsed="0" w:qFormat="1"/>
+    <w:lsdException w:name="Intense Emphasis" w:semiHidden="0" w:uiPriority="21" w:unhideWhenUsed="0" w:qFormat="1"/>
+    <w:lsdException w:name="Subtle Reference" w:semiHidden="0" w:uiPriority="31" w:unhideWhenUsed="0" w:qFormat="1"/>
+    <w:lsdException w:name="Intense Reference" w:semiHidden="0" w:uiPriority="32" w:unhideWhenUsed="0" w:qFormat="1"/>
+    <w:lsdException w:name="Book Title" w:semiHidden="0" w:uiPriority="33" w:unhideWhenUsed="0" w:qFormat="1"/>
+    <w:lsdException w:name="Bibliography" w:uiPriority="37"/>
+    <w:lsdException w:name="TOC Heading" w:uiPriority="39" w:qFormat="1"/>
+  </w:latentStyles>
+  <w:style w:type="paragraph" w:default="1" w:styleId="Normal">
+    <w:name w:val="Normal"/>
+    <w:qFormat/>
+    <w:rsid w:val="00421F2A"/>
+  </w:style>
+  <w:style w:type="character" w:default="1" w:styleId="DefaultParagraphFont">
+    <w:name w:val="Default Paragraph Font"/>
+    <w:uiPriority w:val="1"/>
+    <w:semiHidden/>
     <w:unhideWhenUsed/>
   </w:style>
   <w:style w:type="table" w:default="1" w:styleId="TableNormal">

</xml_diff>